<commit_message>
renumbering and fix tcpmon
</commit_message>
<xml_diff>
--- a/lab-exercises/source/00-software pre-requisites.docx
+++ b/lab-exercises/source/00-software pre-requisites.docx
@@ -54,65 +54,23 @@
       </w:r>
       <w:r>
         <w:br/>
-        <w:t xml:space="preserve">Default </w:t>
-      </w:r>
-      <w:proofErr w:type="spellStart"/>
-      <w:r>
-        <w:t>userid</w:t>
-      </w:r>
-      <w:proofErr w:type="spellEnd"/>
-      <w:r>
-        <w:t xml:space="preserve"> / password = ox-</w:t>
-      </w:r>
-      <w:proofErr w:type="spellStart"/>
-      <w:r>
-        <w:t>soa</w:t>
-      </w:r>
-      <w:proofErr w:type="spellEnd"/>
-      <w:r>
-        <w:t>/ox-</w:t>
-      </w:r>
-      <w:proofErr w:type="spellStart"/>
-      <w:r>
-        <w:t>soa</w:t>
-      </w:r>
-      <w:proofErr w:type="spellEnd"/>
-      <w:r>
-        <w:br/>
-      </w:r>
-      <w:proofErr w:type="spellStart"/>
-      <w:r>
-        <w:rPr>
-          <w:rFonts w:ascii="Lucida Console" w:hAnsi="Lucida Console"/>
-        </w:rPr>
-        <w:t>sudo</w:t>
-      </w:r>
-      <w:proofErr w:type="spellEnd"/>
-      <w:r>
-        <w:rPr>
-          <w:rFonts w:ascii="Lucida Console" w:hAnsi="Lucida Console"/>
-        </w:rPr>
-        <w:t xml:space="preserve"> apt-get update</w:t>
-      </w:r>
-      <w:r>
-        <w:rPr>
-          <w:rFonts w:ascii="Lucida Console" w:hAnsi="Lucida Console"/>
-        </w:rPr>
-        <w:br/>
-      </w:r>
-      <w:proofErr w:type="spellStart"/>
-      <w:r>
-        <w:rPr>
-          <w:rFonts w:ascii="Lucida Console" w:hAnsi="Lucida Console"/>
-        </w:rPr>
-        <w:t>sudo</w:t>
-      </w:r>
-      <w:proofErr w:type="spellEnd"/>
-      <w:r>
-        <w:rPr>
-          <w:rFonts w:ascii="Lucida Console" w:hAnsi="Lucida Console"/>
-        </w:rPr>
-        <w:t xml:space="preserve"> apt-get upgrade</w:t>
+        <w:t>Default userid / password = ox-soa/ox-soa</w:t>
+      </w:r>
+      <w:r>
+        <w:br/>
+      </w:r>
+      <w:r>
+        <w:rPr>
+          <w:rFonts w:ascii="Lucida Console" w:hAnsi="Lucida Console"/>
+        </w:rPr>
+        <w:t>sudo apt-get update</w:t>
+      </w:r>
+      <w:r>
+        <w:rPr>
+          <w:rFonts w:ascii="Lucida Console" w:hAnsi="Lucida Console"/>
+        </w:rPr>
+        <w:br/>
+        <w:t>sudo apt-get upgrade</w:t>
       </w:r>
       <w:r>
         <w:rPr>
@@ -136,49 +94,19 @@
         <w:rPr>
           <w:rFonts w:ascii="Cambria" w:hAnsi="Cambria"/>
         </w:rPr>
-        <w:t xml:space="preserve">Install </w:t>
-      </w:r>
-      <w:proofErr w:type="spellStart"/>
-      <w:r>
-        <w:rPr>
-          <w:rFonts w:ascii="Cambria" w:hAnsi="Cambria"/>
-        </w:rPr>
-        <w:t>gksudo</w:t>
-      </w:r>
-      <w:proofErr w:type="spellEnd"/>
-      <w:r>
-        <w:rPr>
-          <w:rFonts w:ascii="Cambria" w:hAnsi="Cambria"/>
-        </w:rPr>
-        <w:t xml:space="preserve"> (for Eclipse)</w:t>
-      </w:r>
-    </w:p>
-    <w:p>
-      <w:pPr>
-        <w:pStyle w:val="ListParagraph"/>
-      </w:pPr>
-      <w:proofErr w:type="spellStart"/>
-      <w:r>
-        <w:rPr>
-          <w:rFonts w:ascii="Lucida Console" w:hAnsi="Lucida Console"/>
-        </w:rPr>
-        <w:t>Sudo</w:t>
-      </w:r>
-      <w:proofErr w:type="spellEnd"/>
-      <w:r>
-        <w:rPr>
-          <w:rFonts w:ascii="Lucida Console" w:hAnsi="Lucida Console"/>
-        </w:rPr>
-        <w:t xml:space="preserve"> apt-get install </w:t>
-      </w:r>
-      <w:proofErr w:type="spellStart"/>
-      <w:r>
-        <w:rPr>
-          <w:rFonts w:ascii="Lucida Console" w:hAnsi="Lucida Console"/>
-        </w:rPr>
-        <w:t>gksu</w:t>
-      </w:r>
-      <w:proofErr w:type="spellEnd"/>
+        <w:t>Install gksudo (for Eclipse)</w:t>
+      </w:r>
+    </w:p>
+    <w:p>
+      <w:pPr>
+        <w:pStyle w:val="ListParagraph"/>
+      </w:pPr>
+      <w:r>
+        <w:rPr>
+          <w:rFonts w:ascii="Lucida Console" w:hAnsi="Lucida Console"/>
+        </w:rPr>
+        <w:t>Sudo apt-get install gksu</w:t>
+      </w:r>
       <w:r>
         <w:rPr>
           <w:rFonts w:ascii="Lucida Console" w:hAnsi="Lucida Console"/>
@@ -208,28 +136,12 @@
       <w:r>
         <w:br/>
       </w:r>
-      <w:proofErr w:type="spellStart"/>
-      <w:r>
-        <w:rPr>
-          <w:rFonts w:ascii="Lucida Console" w:hAnsi="Lucida Console"/>
-        </w:rPr>
-        <w:t>sudo</w:t>
-      </w:r>
-      <w:proofErr w:type="spellEnd"/>
-      <w:r>
-        <w:rPr>
-          <w:rFonts w:ascii="Lucida Console" w:hAnsi="Lucida Console"/>
-        </w:rPr>
-        <w:t xml:space="preserve"> apt-get install default-</w:t>
-      </w:r>
-      <w:proofErr w:type="spellStart"/>
-      <w:r>
-        <w:rPr>
-          <w:rFonts w:ascii="Lucida Console" w:hAnsi="Lucida Console"/>
-        </w:rPr>
-        <w:t>jdk</w:t>
-      </w:r>
-      <w:proofErr w:type="spellEnd"/>
+      <w:r>
+        <w:rPr>
+          <w:rFonts w:ascii="Lucida Console" w:hAnsi="Lucida Console"/>
+        </w:rPr>
+        <w:t>sudo apt-get install default-jdk</w:t>
+      </w:r>
       <w:r>
         <w:rPr>
           <w:rFonts w:ascii="Lucida Console" w:hAnsi="Lucida Console"/>
@@ -272,19 +184,11 @@
       <w:r>
         <w:br/>
       </w:r>
-      <w:proofErr w:type="spellStart"/>
-      <w:r>
-        <w:rPr>
-          <w:rFonts w:ascii="Lucida Console" w:hAnsi="Lucida Console"/>
-        </w:rPr>
-        <w:t>sudo</w:t>
-      </w:r>
-      <w:proofErr w:type="spellEnd"/>
-      <w:r>
-        <w:rPr>
-          <w:rFonts w:ascii="Lucida Console" w:hAnsi="Lucida Console"/>
-        </w:rPr>
-        <w:t xml:space="preserve"> apt-get install ant maven</w:t>
+      <w:r>
+        <w:rPr>
+          <w:rFonts w:ascii="Lucida Console" w:hAnsi="Lucida Console"/>
+        </w:rPr>
+        <w:t>sudo apt-get install ant maven</w:t>
       </w:r>
       <w:r>
         <w:rPr>
@@ -412,30 +316,12 @@
           <w:rFonts w:ascii="Lucida Console" w:hAnsi="Lucida Console"/>
         </w:rPr>
       </w:pPr>
-      <w:proofErr w:type="spellStart"/>
-      <w:proofErr w:type="gramStart"/>
-      <w:r>
-        <w:rPr>
-          <w:rFonts w:ascii="Lucida Console" w:hAnsi="Lucida Console"/>
-        </w:rPr>
-        <w:t>sudo</w:t>
-      </w:r>
-      <w:proofErr w:type="spellEnd"/>
-      <w:proofErr w:type="gramEnd"/>
-      <w:r>
-        <w:rPr>
-          <w:rFonts w:ascii="Lucida Console" w:hAnsi="Lucida Console"/>
-        </w:rPr>
-        <w:t xml:space="preserve"> apt-get install cream </w:t>
-      </w:r>
-      <w:proofErr w:type="spellStart"/>
-      <w:r>
-        <w:rPr>
-          <w:rFonts w:ascii="Lucida Console" w:hAnsi="Lucida Console"/>
-        </w:rPr>
-        <w:t>leafpad</w:t>
-      </w:r>
-      <w:proofErr w:type="spellEnd"/>
+      <w:r>
+        <w:rPr>
+          <w:rFonts w:ascii="Lucida Console" w:hAnsi="Lucida Console"/>
+        </w:rPr>
+        <w:t>sudo apt-get install cream leafpad</w:t>
+      </w:r>
       <w:r>
         <w:rPr>
           <w:rFonts w:ascii="Lucida Console" w:hAnsi="Lucida Console"/>
@@ -498,53 +384,18 @@
       <w:r>
         <w:br/>
       </w:r>
-      <w:proofErr w:type="spellStart"/>
-      <w:r>
-        <w:rPr>
-          <w:rFonts w:ascii="Lucida Console" w:hAnsi="Lucida Console"/>
-        </w:rPr>
-        <w:t>sudo</w:t>
-      </w:r>
-      <w:proofErr w:type="spellEnd"/>
-      <w:r>
-        <w:rPr>
-          <w:rFonts w:ascii="Lucida Console" w:hAnsi="Lucida Console"/>
-        </w:rPr>
-        <w:t xml:space="preserve"> mv eclipse /opt/</w:t>
-      </w:r>
-      <w:r>
-        <w:rPr>
-          <w:rFonts w:ascii="Lucida Console" w:hAnsi="Lucida Console"/>
-        </w:rPr>
-        <w:br/>
-      </w:r>
-      <w:proofErr w:type="spellStart"/>
-      <w:r>
-        <w:rPr>
-          <w:rFonts w:ascii="Lucida Console" w:hAnsi="Lucida Console"/>
-        </w:rPr>
-        <w:t>ln</w:t>
-      </w:r>
-      <w:proofErr w:type="spellEnd"/>
-      <w:r>
-        <w:rPr>
-          <w:rFonts w:ascii="Lucida Console" w:hAnsi="Lucida Console"/>
-        </w:rPr>
-        <w:t xml:space="preserve"> –s /opt/eclipse/eclipse /</w:t>
-      </w:r>
-      <w:proofErr w:type="spellStart"/>
-      <w:r>
-        <w:rPr>
-          <w:rFonts w:ascii="Lucida Console" w:hAnsi="Lucida Console"/>
-        </w:rPr>
-        <w:t>usr</w:t>
-      </w:r>
-      <w:proofErr w:type="spellEnd"/>
-      <w:r>
-        <w:rPr>
-          <w:rFonts w:ascii="Lucida Console" w:hAnsi="Lucida Console"/>
-        </w:rPr>
-        <w:t>/bin/eclipse</w:t>
+      <w:r>
+        <w:rPr>
+          <w:rFonts w:ascii="Lucida Console" w:hAnsi="Lucida Console"/>
+        </w:rPr>
+        <w:t>sudo mv eclipse /opt/</w:t>
+      </w:r>
+      <w:r>
+        <w:rPr>
+          <w:rFonts w:ascii="Lucida Console" w:hAnsi="Lucida Console"/>
+        </w:rPr>
+        <w:br/>
+        <w:t>ln –s /opt/eclipse/eclipse /usr/bin/eclipse</w:t>
       </w:r>
       <w:r>
         <w:br/>
@@ -565,58 +416,12 @@
           <w:rFonts w:ascii="Lucida Console" w:hAnsi="Lucida Console"/>
         </w:rPr>
       </w:pPr>
-      <w:proofErr w:type="spellStart"/>
-      <w:proofErr w:type="gramStart"/>
-      <w:r>
-        <w:rPr>
-          <w:rFonts w:ascii="Lucida Console" w:hAnsi="Lucida Console"/>
-        </w:rPr>
-        <w:t>sudo</w:t>
-      </w:r>
-      <w:proofErr w:type="spellEnd"/>
-      <w:proofErr w:type="gramEnd"/>
-      <w:r>
-        <w:rPr>
-          <w:rFonts w:ascii="Lucida Console" w:hAnsi="Lucida Console"/>
-        </w:rPr>
-        <w:t xml:space="preserve"> </w:t>
-      </w:r>
-      <w:proofErr w:type="spellStart"/>
-      <w:r>
-        <w:rPr>
-          <w:rFonts w:ascii="Lucida Console" w:hAnsi="Lucida Console"/>
-        </w:rPr>
-        <w:t>gedit</w:t>
-      </w:r>
-      <w:proofErr w:type="spellEnd"/>
-      <w:r>
-        <w:rPr>
-          <w:rFonts w:ascii="Lucida Console" w:hAnsi="Lucida Console"/>
-        </w:rPr>
-        <w:t xml:space="preserve"> /</w:t>
-      </w:r>
-      <w:proofErr w:type="spellStart"/>
-      <w:r>
-        <w:rPr>
-          <w:rFonts w:ascii="Lucida Console" w:hAnsi="Lucida Console"/>
-        </w:rPr>
-        <w:t>usr</w:t>
-      </w:r>
-      <w:proofErr w:type="spellEnd"/>
-      <w:r>
-        <w:rPr>
-          <w:rFonts w:ascii="Lucida Console" w:hAnsi="Lucida Console"/>
-        </w:rPr>
-        <w:t>/share/applications/</w:t>
-      </w:r>
-      <w:proofErr w:type="spellStart"/>
-      <w:r>
-        <w:rPr>
-          <w:rFonts w:ascii="Lucida Console" w:hAnsi="Lucida Console"/>
-        </w:rPr>
-        <w:t>eclipse.desktop</w:t>
-      </w:r>
-      <w:proofErr w:type="spellEnd"/>
+      <w:r>
+        <w:rPr>
+          <w:rFonts w:ascii="Lucida Console" w:hAnsi="Lucida Console"/>
+        </w:rPr>
+        <w:t>sudo gedit /usr/share/applications/eclipse.desktop</w:t>
+      </w:r>
     </w:p>
     <w:p>
       <w:pPr>
@@ -686,19 +491,11 @@
         </w:rPr>
         <w:t>Exec=</w:t>
       </w:r>
-      <w:proofErr w:type="spellStart"/>
-      <w:r>
-        <w:rPr>
-          <w:rFonts w:ascii="Lucida Console" w:hAnsi="Lucida Console"/>
-        </w:rPr>
-        <w:t>gksudo</w:t>
-      </w:r>
-      <w:proofErr w:type="spellEnd"/>
-      <w:r>
-        <w:rPr>
-          <w:rFonts w:ascii="Lucida Console" w:hAnsi="Lucida Console"/>
-        </w:rPr>
-        <w:t xml:space="preserve"> </w:t>
+      <w:r>
+        <w:rPr>
+          <w:rFonts w:ascii="Lucida Console" w:hAnsi="Lucida Console"/>
+        </w:rPr>
+        <w:t xml:space="preserve">gksudo </w:t>
       </w:r>
       <w:r>
         <w:rPr>
@@ -706,19 +503,11 @@
         </w:rPr>
         <w:t>/</w:t>
       </w:r>
-      <w:proofErr w:type="spellStart"/>
-      <w:r>
-        <w:rPr>
-          <w:rFonts w:ascii="Lucida Console" w:hAnsi="Lucida Console"/>
-        </w:rPr>
-        <w:t>usr</w:t>
-      </w:r>
-      <w:proofErr w:type="spellEnd"/>
-      <w:r>
-        <w:rPr>
-          <w:rFonts w:ascii="Lucida Console" w:hAnsi="Lucida Console"/>
-        </w:rPr>
-        <w:t>/bin</w:t>
+      <w:r>
+        <w:rPr>
+          <w:rFonts w:ascii="Lucida Console" w:hAnsi="Lucida Console"/>
+        </w:rPr>
+        <w:t>usr/bin</w:t>
       </w:r>
       <w:r>
         <w:rPr>
@@ -752,21 +541,7 @@
         <w:rPr>
           <w:rFonts w:ascii="Lucida Console" w:hAnsi="Lucida Console"/>
         </w:rPr>
-        <w:t>Icon=/opt/eclipse/</w:t>
-      </w:r>
-      <w:proofErr w:type="spellStart"/>
-      <w:r>
-        <w:rPr>
-          <w:rFonts w:ascii="Lucida Console" w:hAnsi="Lucida Console"/>
-        </w:rPr>
-        <w:t>icon.xpm</w:t>
-      </w:r>
-      <w:proofErr w:type="spellEnd"/>
-      <w:r>
-        <w:rPr>
-          <w:rFonts w:ascii="Lucida Console" w:hAnsi="Lucida Console"/>
-        </w:rPr>
-        <w:t xml:space="preserve"> </w:t>
+        <w:t xml:space="preserve">Icon=/opt/eclipse/icon.xpm </w:t>
       </w:r>
     </w:p>
     <w:p>
@@ -790,78 +565,40 @@
           <w:rFonts w:ascii="Lucida Console" w:hAnsi="Lucida Console"/>
         </w:rPr>
       </w:pPr>
-      <w:proofErr w:type="spellStart"/>
-      <w:r>
-        <w:rPr>
-          <w:rFonts w:ascii="Lucida Console" w:hAnsi="Lucida Console"/>
-        </w:rPr>
-        <w:t>NoDisplay</w:t>
-      </w:r>
-      <w:proofErr w:type="spellEnd"/>
-      <w:r>
-        <w:rPr>
-          <w:rFonts w:ascii="Lucida Console" w:hAnsi="Lucida Console"/>
-        </w:rPr>
-        <w:t xml:space="preserve">=false </w:t>
-      </w:r>
-    </w:p>
-    <w:p>
-      <w:pPr>
-        <w:pStyle w:val="ListParagraph"/>
-        <w:rPr>
-          <w:rFonts w:ascii="Lucida Console" w:hAnsi="Lucida Console"/>
-        </w:rPr>
-      </w:pPr>
-      <w:r>
-        <w:rPr>
-          <w:rFonts w:ascii="Lucida Console" w:hAnsi="Lucida Console"/>
-        </w:rPr>
-        <w:t>Categories=</w:t>
-      </w:r>
-      <w:proofErr w:type="spellStart"/>
-      <w:r>
-        <w:rPr>
-          <w:rFonts w:ascii="Lucida Console" w:hAnsi="Lucida Console"/>
-        </w:rPr>
-        <w:t>Development;IDE</w:t>
-      </w:r>
-      <w:proofErr w:type="spellEnd"/>
-      <w:r>
-        <w:rPr>
-          <w:rFonts w:ascii="Lucida Console" w:hAnsi="Lucida Console"/>
-        </w:rPr>
-        <w:t xml:space="preserve"> </w:t>
-      </w:r>
-    </w:p>
-    <w:p>
-      <w:pPr>
-        <w:pStyle w:val="ListParagraph"/>
-        <w:rPr>
-          <w:rFonts w:ascii="Lucida Console" w:hAnsi="Lucida Console"/>
-        </w:rPr>
-      </w:pPr>
-      <w:proofErr w:type="gramStart"/>
-      <w:r>
-        <w:rPr>
-          <w:rFonts w:ascii="Lucida Console" w:hAnsi="Lucida Console"/>
-        </w:rPr>
-        <w:t>Name[</w:t>
-      </w:r>
-      <w:proofErr w:type="gramEnd"/>
-      <w:r>
-        <w:rPr>
-          <w:rFonts w:ascii="Lucida Console" w:hAnsi="Lucida Console"/>
-        </w:rPr>
-        <w:t>en]=</w:t>
-      </w:r>
-      <w:proofErr w:type="spellStart"/>
-      <w:r>
-        <w:rPr>
-          <w:rFonts w:ascii="Lucida Console" w:hAnsi="Lucida Console"/>
-        </w:rPr>
-        <w:t>eclipse.desktop</w:t>
-      </w:r>
-      <w:proofErr w:type="spellEnd"/>
+      <w:r>
+        <w:rPr>
+          <w:rFonts w:ascii="Lucida Console" w:hAnsi="Lucida Console"/>
+        </w:rPr>
+        <w:t xml:space="preserve">NoDisplay=false </w:t>
+      </w:r>
+    </w:p>
+    <w:p>
+      <w:pPr>
+        <w:pStyle w:val="ListParagraph"/>
+        <w:rPr>
+          <w:rFonts w:ascii="Lucida Console" w:hAnsi="Lucida Console"/>
+        </w:rPr>
+      </w:pPr>
+      <w:r>
+        <w:rPr>
+          <w:rFonts w:ascii="Lucida Console" w:hAnsi="Lucida Console"/>
+        </w:rPr>
+        <w:t xml:space="preserve">Categories=Development;IDE </w:t>
+      </w:r>
+    </w:p>
+    <w:p>
+      <w:pPr>
+        <w:pStyle w:val="ListParagraph"/>
+        <w:rPr>
+          <w:rFonts w:ascii="Lucida Console" w:hAnsi="Lucida Console"/>
+        </w:rPr>
+      </w:pPr>
+      <w:r>
+        <w:rPr>
+          <w:rFonts w:ascii="Lucida Console" w:hAnsi="Lucida Console"/>
+        </w:rPr>
+        <w:t>Name[en]=eclipse.desktop</w:t>
+      </w:r>
     </w:p>
     <w:p/>
     <w:p/>
@@ -886,48 +623,18 @@
         <w:t>You can do this manually in Eclipse by adding the M2_REPO variable, but there is al</w:t>
       </w:r>
       <w:r>
-        <w:t xml:space="preserve">so a command line tool for </w:t>
-      </w:r>
-      <w:proofErr w:type="spellStart"/>
-      <w:r>
-        <w:t>this:</w:t>
-      </w:r>
-      <w:proofErr w:type="spellEnd"/>
-      <w:r>
-        <w:br/>
-      </w:r>
-      <w:proofErr w:type="spellStart"/>
-      <w:r>
-        <w:t>mvn</w:t>
-      </w:r>
-      <w:proofErr w:type="spellEnd"/>
-      <w:r>
-        <w:t xml:space="preserve"> -</w:t>
-      </w:r>
-      <w:proofErr w:type="spellStart"/>
-      <w:r>
-        <w:t>Declipse.workspace</w:t>
-      </w:r>
-      <w:proofErr w:type="spellEnd"/>
-      <w:r>
-        <w:t xml:space="preserve">={path to eclipse workspace} </w:t>
-      </w:r>
-      <w:r>
-        <w:br/>
-      </w:r>
-      <w:proofErr w:type="gramStart"/>
-      <w:r>
-        <w:t xml:space="preserve">    </w:t>
-      </w:r>
-      <w:proofErr w:type="spellStart"/>
-      <w:r>
-        <w:t>eclipse:add</w:t>
-      </w:r>
-      <w:proofErr w:type="gramEnd"/>
-      <w:r>
-        <w:t>-maven-repo</w:t>
-      </w:r>
-      <w:proofErr w:type="spellEnd"/>
+        <w:t>so a command line tool for this:</w:t>
+      </w:r>
+      <w:r>
+        <w:br/>
+      </w:r>
+      <w:r>
+        <w:t xml:space="preserve">mvn -Declipse.workspace={path to eclipse workspace} </w:t>
+      </w:r>
+      <w:r>
+        <w:br/>
+        <w:t xml:space="preserve">    eclipse:add-maven-repo</w:t>
+      </w:r>
       <w:r>
         <w:br/>
       </w:r>
@@ -941,12 +648,7 @@
         </w:numPr>
       </w:pPr>
       <w:r>
-        <w:t>Also we need already downloaded th</w:t>
-      </w:r>
-      <w:bookmarkStart w:id="0" w:name="_GoBack"/>
-      <w:bookmarkEnd w:id="0"/>
-      <w:r>
-        <w:t>e following links into a common downloads folder:</w:t>
+        <w:t>Also we need already downloaded the following links into a common downloads folder:</w:t>
       </w:r>
       <w:r>
         <w:br/>
@@ -1153,6 +855,24 @@
       <w:r>
         <w:t xml:space="preserve"> We installed the WSO2 Developer Studio 3.2.0 into Eclipse </w:t>
       </w:r>
+      <w:r>
+        <w:br/>
+      </w:r>
+    </w:p>
+    <w:p/>
+    <w:p>
+      <w:pPr>
+        <w:pStyle w:val="ListParagraph"/>
+        <w:numPr>
+          <w:ilvl w:val="0"/>
+          <w:numId w:val="2"/>
+        </w:numPr>
+      </w:pPr>
+      <w:r>
+        <w:t xml:space="preserve"> Unzipped Apache tcpmon into servers and did chmod +x tcpmon.sh</w:t>
+      </w:r>
+      <w:bookmarkStart w:id="0" w:name="_GoBack"/>
+      <w:bookmarkEnd w:id="0"/>
     </w:p>
     <w:p/>
     <w:p/>
@@ -1282,21 +1002,7 @@
       <w:rPr>
         <w:sz w:val="14"/>
       </w:rPr>
-      <w:t xml:space="preserve"> © Paul Fremantle 2012. Licensed under the Creative Commons 3.0 BY-SA (Attribution-</w:t>
-    </w:r>
-    <w:proofErr w:type="spellStart"/>
-    <w:r>
-      <w:rPr>
-        <w:sz w:val="14"/>
-      </w:rPr>
-      <w:t>Sharealike</w:t>
-    </w:r>
-    <w:proofErr w:type="spellEnd"/>
-    <w:r>
-      <w:rPr>
-        <w:sz w:val="14"/>
-      </w:rPr>
-      <w:t>) license.</w:t>
+      <w:t xml:space="preserve"> © Paul Fremantle 2012. Licensed under the Creative Commons 3.0 BY-SA (Attribution-Sharealike) license.</w:t>
     </w:r>
   </w:p>
   <w:p>
@@ -1373,17 +1079,8 @@
         <w:rFonts w:ascii="BlairMdITC TT-Medium" w:hAnsi="BlairMdITC TT-Medium"/>
         <w:sz w:val="10"/>
       </w:rPr>
-      <w:t xml:space="preserve">Software Engineering </w:t>
+      <w:t>Software Engineering Programme</w:t>
     </w:r>
-    <w:proofErr w:type="spellStart"/>
-    <w:r>
-      <w:rPr>
-        <w:rFonts w:ascii="BlairMdITC TT-Medium" w:hAnsi="BlairMdITC TT-Medium"/>
-        <w:sz w:val="10"/>
-      </w:rPr>
-      <w:t>Programme</w:t>
-    </w:r>
-    <w:proofErr w:type="spellEnd"/>
   </w:p>
   <w:p>
     <w:pPr>
@@ -1777,6 +1474,7 @@
   <w:style w:type="character" w:default="1" w:styleId="DefaultParagraphFont">
     <w:name w:val="Default Paragraph Font"/>
     <w:uiPriority w:val="1"/>
+    <w:semiHidden/>
     <w:unhideWhenUsed/>
   </w:style>
   <w:style w:type="table" w:default="1" w:styleId="TableNormal">
@@ -2088,6 +1786,7 @@
   <w:style w:type="character" w:default="1" w:styleId="DefaultParagraphFont">
     <w:name w:val="Default Paragraph Font"/>
     <w:uiPriority w:val="1"/>
+    <w:semiHidden/>
     <w:unhideWhenUsed/>
   </w:style>
   <w:style w:type="table" w:default="1" w:styleId="TableNormal">

</xml_diff>

<commit_message>
updates up to ex 3
</commit_message>
<xml_diff>
--- a/lab-exercises/source/00-software pre-requisites.docx
+++ b/lab-exercises/source/00-software pre-requisites.docx
@@ -57,29 +57,8 @@
       </w:r>
       <w:r>
         <w:br/>
-        <w:t xml:space="preserve">Default </w:t>
-      </w:r>
-      <w:proofErr w:type="spellStart"/>
-      <w:r>
-        <w:t>userid</w:t>
-      </w:r>
-      <w:proofErr w:type="spellEnd"/>
-      <w:r>
-        <w:t xml:space="preserve"> / password = ox-</w:t>
-      </w:r>
-      <w:proofErr w:type="spellStart"/>
-      <w:r>
-        <w:t>soa</w:t>
-      </w:r>
-      <w:proofErr w:type="spellEnd"/>
-      <w:r>
-        <w:t>/ox-</w:t>
-      </w:r>
-      <w:proofErr w:type="spellStart"/>
-      <w:r>
-        <w:t>soa</w:t>
-      </w:r>
-      <w:proofErr w:type="spellEnd"/>
+        <w:t>Default userid / password = ox-soa/ox-soa</w:t>
+      </w:r>
       <w:r>
         <w:br/>
       </w:r>
@@ -93,23 +72,7 @@
         </w:numPr>
       </w:pPr>
       <w:r>
-        <w:t xml:space="preserve">Install </w:t>
-      </w:r>
-      <w:proofErr w:type="spellStart"/>
-      <w:r>
-        <w:t>vm</w:t>
-      </w:r>
-      <w:proofErr w:type="spellEnd"/>
-      <w:r>
-        <w:t xml:space="preserve">-ware tools (see </w:t>
-      </w:r>
-      <w:proofErr w:type="spellStart"/>
-      <w:r>
-        <w:t>vmware</w:t>
-      </w:r>
-      <w:proofErr w:type="spellEnd"/>
-      <w:r>
-        <w:t xml:space="preserve"> docs)</w:t>
+        <w:t>Install vm-ware tools (see vmware docs)</w:t>
       </w:r>
       <w:r>
         <w:br/>
@@ -129,39 +92,18 @@
       <w:r>
         <w:br/>
       </w:r>
-      <w:proofErr w:type="spellStart"/>
       <w:r>
         <w:rPr>
           <w:rFonts w:ascii="Lucida Console" w:hAnsi="Lucida Console"/>
         </w:rPr>
-        <w:t>sudo</w:t>
-      </w:r>
-      <w:proofErr w:type="spellEnd"/>
+        <w:t>sudo apt-get update</w:t>
+      </w:r>
       <w:r>
         <w:rPr>
           <w:rFonts w:ascii="Lucida Console" w:hAnsi="Lucida Console"/>
         </w:rPr>
-        <w:t xml:space="preserve"> apt-get update</w:t>
-      </w:r>
-      <w:r>
-        <w:rPr>
-          <w:rFonts w:ascii="Lucida Console" w:hAnsi="Lucida Console"/>
-        </w:rPr>
-        <w:br/>
-      </w:r>
-      <w:proofErr w:type="spellStart"/>
-      <w:r>
-        <w:rPr>
-          <w:rFonts w:ascii="Lucida Console" w:hAnsi="Lucida Console"/>
-        </w:rPr>
-        <w:t>sudo</w:t>
-      </w:r>
-      <w:proofErr w:type="spellEnd"/>
-      <w:r>
-        <w:rPr>
-          <w:rFonts w:ascii="Lucida Console" w:hAnsi="Lucida Console"/>
-        </w:rPr>
-        <w:t xml:space="preserve"> apt-get upgrade</w:t>
+        <w:br/>
+        <w:t>sudo apt-get upgrade</w:t>
       </w:r>
       <w:r>
         <w:rPr>
@@ -185,49 +127,19 @@
         <w:rPr>
           <w:rFonts w:ascii="Cambria" w:hAnsi="Cambria"/>
         </w:rPr>
-        <w:t xml:space="preserve">Install </w:t>
-      </w:r>
-      <w:proofErr w:type="spellStart"/>
-      <w:r>
-        <w:rPr>
-          <w:rFonts w:ascii="Cambria" w:hAnsi="Cambria"/>
-        </w:rPr>
-        <w:t>gksudo</w:t>
-      </w:r>
-      <w:proofErr w:type="spellEnd"/>
-      <w:r>
-        <w:rPr>
-          <w:rFonts w:ascii="Cambria" w:hAnsi="Cambria"/>
-        </w:rPr>
-        <w:t xml:space="preserve"> (for Eclipse)</w:t>
-      </w:r>
-    </w:p>
-    <w:p>
-      <w:pPr>
-        <w:pStyle w:val="ListParagraph"/>
-      </w:pPr>
-      <w:proofErr w:type="spellStart"/>
+        <w:t>Install gksudo (for Eclipse)</w:t>
+      </w:r>
+    </w:p>
+    <w:p>
+      <w:pPr>
+        <w:pStyle w:val="ListParagraph"/>
+      </w:pPr>
       <w:r>
         <w:rPr>
           <w:rFonts w:ascii="Lucida Console" w:hAnsi="Lucida Console"/>
         </w:rPr>
-        <w:t>Sudo</w:t>
-      </w:r>
-      <w:proofErr w:type="spellEnd"/>
-      <w:r>
-        <w:rPr>
-          <w:rFonts w:ascii="Lucida Console" w:hAnsi="Lucida Console"/>
-        </w:rPr>
-        <w:t xml:space="preserve"> apt-get install </w:t>
-      </w:r>
-      <w:proofErr w:type="spellStart"/>
-      <w:r>
-        <w:rPr>
-          <w:rFonts w:ascii="Lucida Console" w:hAnsi="Lucida Console"/>
-        </w:rPr>
-        <w:t>gksu</w:t>
-      </w:r>
-      <w:proofErr w:type="spellEnd"/>
+        <w:t>Sudo apt-get install gksu</w:t>
+      </w:r>
       <w:r>
         <w:rPr>
           <w:rFonts w:ascii="Lucida Console" w:hAnsi="Lucida Console"/>
@@ -252,28 +164,12 @@
       <w:r>
         <w:br/>
       </w:r>
-      <w:proofErr w:type="spellStart"/>
       <w:r>
         <w:rPr>
           <w:rFonts w:ascii="Lucida Console" w:hAnsi="Lucida Console"/>
         </w:rPr>
-        <w:t>sudo</w:t>
-      </w:r>
-      <w:proofErr w:type="spellEnd"/>
-      <w:r>
-        <w:rPr>
-          <w:rFonts w:ascii="Lucida Console" w:hAnsi="Lucida Console"/>
-        </w:rPr>
-        <w:t xml:space="preserve"> apt-get install default-</w:t>
-      </w:r>
-      <w:proofErr w:type="spellStart"/>
-      <w:r>
-        <w:rPr>
-          <w:rFonts w:ascii="Lucida Console" w:hAnsi="Lucida Console"/>
-        </w:rPr>
-        <w:t>jdk</w:t>
-      </w:r>
-      <w:proofErr w:type="spellEnd"/>
+        <w:t>sudo apt-get install default-jdk</w:t>
+      </w:r>
       <w:r>
         <w:rPr>
           <w:rFonts w:ascii="Lucida Console" w:hAnsi="Lucida Console"/>
@@ -336,19 +232,11 @@
       <w:r>
         <w:br/>
       </w:r>
-      <w:proofErr w:type="spellStart"/>
       <w:r>
         <w:rPr>
           <w:rFonts w:ascii="Lucida Console" w:hAnsi="Lucida Console"/>
         </w:rPr>
-        <w:t>sudo</w:t>
-      </w:r>
-      <w:proofErr w:type="spellEnd"/>
-      <w:r>
-        <w:rPr>
-          <w:rFonts w:ascii="Lucida Console" w:hAnsi="Lucida Console"/>
-        </w:rPr>
-        <w:t xml:space="preserve"> apt-get install ant maven</w:t>
+        <w:t>sudo apt-get install ant maven</w:t>
       </w:r>
       <w:r>
         <w:rPr>
@@ -389,19 +277,11 @@
       <w:r>
         <w:br/>
       </w:r>
-      <w:proofErr w:type="spellStart"/>
       <w:r>
         <w:rPr>
           <w:rFonts w:ascii="Lucida Console" w:hAnsi="Lucida Console"/>
         </w:rPr>
-        <w:t>sudo</w:t>
-      </w:r>
-      <w:proofErr w:type="spellEnd"/>
-      <w:r>
-        <w:rPr>
-          <w:rFonts w:ascii="Lucida Console" w:hAnsi="Lucida Console"/>
-        </w:rPr>
-        <w:t xml:space="preserve"> apt-get install chromium</w:t>
+        <w:t>sudo apt-get install chromium</w:t>
       </w:r>
     </w:p>
     <w:p>
@@ -481,43 +361,25 @@
           <w:rFonts w:ascii="Lucida Console" w:hAnsi="Lucida Console"/>
         </w:rPr>
       </w:pPr>
-      <w:proofErr w:type="spellStart"/>
-      <w:proofErr w:type="gramStart"/>
       <w:r>
         <w:rPr>
           <w:rFonts w:ascii="Lucida Console" w:hAnsi="Lucida Console"/>
         </w:rPr>
-        <w:t>chmod</w:t>
-      </w:r>
-      <w:proofErr w:type="spellEnd"/>
-      <w:proofErr w:type="gramEnd"/>
-      <w:r>
+        <w:t>chmod +x SoapUI-x64-5.0.0.sh</w:t>
+      </w:r>
+    </w:p>
+    <w:p>
+      <w:pPr>
+        <w:pStyle w:val="ListParagraph"/>
         <w:rPr>
           <w:rFonts w:ascii="Lucida Console" w:hAnsi="Lucida Console"/>
         </w:rPr>
-        <w:t xml:space="preserve"> +x SoapUI-x64-5.0.0.sh</w:t>
-      </w:r>
-    </w:p>
-    <w:p>
-      <w:pPr>
-        <w:pStyle w:val="ListParagraph"/>
+      </w:pPr>
+      <w:r>
         <w:rPr>
           <w:rFonts w:ascii="Lucida Console" w:hAnsi="Lucida Console"/>
         </w:rPr>
-      </w:pPr>
-      <w:proofErr w:type="gramStart"/>
-      <w:r>
-        <w:rPr>
-          <w:rFonts w:ascii="Lucida Console" w:hAnsi="Lucida Console"/>
-        </w:rPr>
-        <w:t>./</w:t>
-      </w:r>
-      <w:proofErr w:type="gramEnd"/>
-      <w:r>
-        <w:rPr>
-          <w:rFonts w:ascii="Lucida Console" w:hAnsi="Lucida Console"/>
-        </w:rPr>
-        <w:t>SoapUI-x64-5.0.0.sh</w:t>
+        <w:t>./SoapUI-x64-5.0.0.sh</w:t>
       </w:r>
       <w:r>
         <w:rPr>
@@ -543,39 +405,16 @@
       <w:r>
         <w:br/>
       </w:r>
-      <w:proofErr w:type="spellStart"/>
       <w:r>
         <w:rPr>
           <w:rFonts w:ascii="Lucida Console" w:hAnsi="Lucida Console"/>
         </w:rPr>
-        <w:t>sudo</w:t>
-      </w:r>
-      <w:proofErr w:type="spellEnd"/>
+        <w:t>sudo apt-get install cream leafpad</w:t>
+      </w:r>
       <w:r>
         <w:rPr>
           <w:rFonts w:ascii="Lucida Console" w:hAnsi="Lucida Console"/>
         </w:rPr>
-        <w:t xml:space="preserve"> apt-get install cream </w:t>
-      </w:r>
-      <w:proofErr w:type="spellStart"/>
-      <w:r>
-        <w:rPr>
-          <w:rFonts w:ascii="Lucida Console" w:hAnsi="Lucida Console"/>
-        </w:rPr>
-        <w:t>leafpad</w:t>
-      </w:r>
-      <w:proofErr w:type="spellEnd"/>
-      <w:r>
-        <w:rPr>
-          <w:rFonts w:ascii="Lucida Console" w:hAnsi="Lucida Console"/>
-        </w:rPr>
-        <w:br/>
-      </w:r>
-      <w:r>
-        <w:rPr>
-          <w:rFonts w:ascii="Lucida Console" w:hAnsi="Lucida Console"/>
-        </w:rPr>
-        <w:lastRenderedPageBreak/>
         <w:br/>
       </w:r>
     </w:p>
@@ -591,12 +430,7 @@
         </w:rPr>
       </w:pPr>
       <w:r>
-        <w:rPr>
-          <w:strike/>
-        </w:rPr>
-        <w:br w:type="column"/>
-      </w:r>
-      <w:r>
+        <w:lastRenderedPageBreak/>
         <w:t>WSO2 Dev</w:t>
       </w:r>
       <w:r>
@@ -666,67 +500,29 @@
       <w:r>
         <w:br/>
       </w:r>
-      <w:proofErr w:type="spellStart"/>
       <w:r>
         <w:rPr>
           <w:rFonts w:ascii="Lucida Console" w:hAnsi="Lucida Console"/>
         </w:rPr>
-        <w:t>sudo</w:t>
-      </w:r>
-      <w:proofErr w:type="spellEnd"/>
+        <w:t>sudo mv eclipse /opt/</w:t>
+      </w:r>
       <w:r>
         <w:rPr>
           <w:rFonts w:ascii="Lucida Console" w:hAnsi="Lucida Console"/>
         </w:rPr>
-        <w:t xml:space="preserve"> mv eclipse /opt/</w:t>
+        <w:br/>
       </w:r>
       <w:r>
         <w:rPr>
           <w:rFonts w:ascii="Lucida Console" w:hAnsi="Lucida Console"/>
         </w:rPr>
-        <w:br/>
-      </w:r>
-      <w:proofErr w:type="spellStart"/>
+        <w:t xml:space="preserve">sudo </w:t>
+      </w:r>
       <w:r>
         <w:rPr>
           <w:rFonts w:ascii="Lucida Console" w:hAnsi="Lucida Console"/>
         </w:rPr>
-        <w:t>sudo</w:t>
-      </w:r>
-      <w:proofErr w:type="spellEnd"/>
-      <w:r>
-        <w:rPr>
-          <w:rFonts w:ascii="Lucida Console" w:hAnsi="Lucida Console"/>
-        </w:rPr>
-        <w:t xml:space="preserve"> </w:t>
-      </w:r>
-      <w:proofErr w:type="spellStart"/>
-      <w:r>
-        <w:rPr>
-          <w:rFonts w:ascii="Lucida Console" w:hAnsi="Lucida Console"/>
-        </w:rPr>
-        <w:t>ln</w:t>
-      </w:r>
-      <w:proofErr w:type="spellEnd"/>
-      <w:r>
-        <w:rPr>
-          <w:rFonts w:ascii="Lucida Console" w:hAnsi="Lucida Console"/>
-        </w:rPr>
-        <w:t xml:space="preserve"> –s /opt/eclipse/eclipse /</w:t>
-      </w:r>
-      <w:proofErr w:type="spellStart"/>
-      <w:r>
-        <w:rPr>
-          <w:rFonts w:ascii="Lucida Console" w:hAnsi="Lucida Console"/>
-        </w:rPr>
-        <w:t>usr</w:t>
-      </w:r>
-      <w:proofErr w:type="spellEnd"/>
-      <w:r>
-        <w:rPr>
-          <w:rFonts w:ascii="Lucida Console" w:hAnsi="Lucida Console"/>
-        </w:rPr>
-        <w:t>/bin/eclipse</w:t>
+        <w:t>ln –s /opt/eclipse/eclipse /usr/bin/eclipse</w:t>
       </w:r>
       <w:r>
         <w:br/>
@@ -762,49 +558,15 @@
       <w:r>
         <w:br/>
       </w:r>
-      <w:proofErr w:type="spellStart"/>
-      <w:r>
-        <w:t>mvn</w:t>
-      </w:r>
-      <w:proofErr w:type="spellEnd"/>
-      <w:r>
-        <w:t xml:space="preserve"> -</w:t>
-      </w:r>
-      <w:proofErr w:type="spellStart"/>
-      <w:r>
-        <w:t>Declipse.workspace</w:t>
-      </w:r>
-      <w:proofErr w:type="spellEnd"/>
-      <w:r>
-        <w:t>=</w:t>
-      </w:r>
-      <w:r>
-        <w:t>/home/ox-</w:t>
-      </w:r>
-      <w:proofErr w:type="spellStart"/>
-      <w:r>
-        <w:t>soa</w:t>
-      </w:r>
-      <w:proofErr w:type="spellEnd"/>
-      <w:r>
-        <w:t>/workspace</w:t>
-      </w:r>
-      <w:r>
-        <w:t xml:space="preserve"> </w:t>
-      </w:r>
-      <w:proofErr w:type="spellStart"/>
-      <w:r>
-        <w:t>eclipse</w:t>
-      </w:r>
-      <w:proofErr w:type="gramStart"/>
-      <w:r>
-        <w:t>:add</w:t>
-      </w:r>
-      <w:proofErr w:type="gramEnd"/>
-      <w:r>
-        <w:t>-maven-repo</w:t>
-      </w:r>
-      <w:proofErr w:type="spellEnd"/>
+      <w:r>
+        <w:t>mvn -Declipse.workspace=</w:t>
+      </w:r>
+      <w:r>
+        <w:t>/home/ox-soa/workspace</w:t>
+      </w:r>
+      <w:r>
+        <w:t xml:space="preserve"> eclipse:add-maven-repo</w:t>
+      </w:r>
       <w:r>
         <w:br/>
       </w:r>
@@ -818,23 +580,7 @@
         </w:numPr>
       </w:pPr>
       <w:r>
-        <w:t xml:space="preserve">Also need to set </w:t>
-      </w:r>
-      <w:proofErr w:type="spellStart"/>
-      <w:r>
-        <w:t>cxf.home</w:t>
-      </w:r>
-      <w:proofErr w:type="spellEnd"/>
-      <w:r>
-        <w:t xml:space="preserve"> in the ant </w:t>
-      </w:r>
-      <w:proofErr w:type="spellStart"/>
-      <w:r>
-        <w:t>config</w:t>
-      </w:r>
-      <w:proofErr w:type="spellEnd"/>
-      <w:r>
-        <w:t xml:space="preserve"> in Eclipse as a property.</w:t>
+        <w:t>Also need to set cxf.home in the ant config in Eclipse as a property.</w:t>
       </w:r>
       <w:r>
         <w:br/>
@@ -855,13 +601,13 @@
         <w:br/>
       </w:r>
       <w:r>
-        <w:t>Apache Tomcat 8</w:t>
+        <w:t>Apache Tomcat 7</w:t>
       </w:r>
       <w:r>
         <w:t>.0.</w:t>
       </w:r>
       <w:r>
-        <w:t>15</w:t>
+        <w:t>57</w:t>
       </w:r>
       <w:r>
         <w:t>:</w:t>
@@ -869,14 +615,20 @@
       <w:r>
         <w:t xml:space="preserve"> </w:t>
       </w:r>
-      <w:hyperlink r:id="rId11" w:history="1">
-        <w:r>
-          <w:rPr>
-            <w:rStyle w:val="Hyperlink"/>
-          </w:rPr>
-          <w:t>http://tomcat.apache.org/download-80.cgi</w:t>
-        </w:r>
-      </w:hyperlink>
+      <w:r>
+        <w:t>http://tomcat.apache.org/download-70.cgi#7.0.57</w:t>
+      </w:r>
+    </w:p>
+    <w:p>
+      <w:pPr>
+        <w:pStyle w:val="ListParagraph"/>
+      </w:pPr>
+      <w:r>
+        <w:t>Unzip tomca</w:t>
+      </w:r>
+      <w:r>
+        <w:t>t into the servers directory. Rename to tomcat.</w:t>
+      </w:r>
       <w:r>
         <w:t xml:space="preserve"> </w:t>
       </w:r>
@@ -884,25 +636,10 @@
         <w:br/>
       </w:r>
       <w:r>
-        <w:br/>
-        <w:t xml:space="preserve">Unzip tomcat into the servers directory and </w:t>
-      </w:r>
-      <w:r>
-        <w:br/>
-      </w:r>
-      <w:proofErr w:type="spellStart"/>
-      <w:r>
         <w:rPr>
           <w:rFonts w:ascii="Lucida Console" w:hAnsi="Lucida Console"/>
         </w:rPr>
-        <w:t>chmod</w:t>
-      </w:r>
-      <w:proofErr w:type="spellEnd"/>
-      <w:r>
-        <w:rPr>
-          <w:rFonts w:ascii="Lucida Console" w:hAnsi="Lucida Console"/>
-        </w:rPr>
-        <w:t xml:space="preserve"> +x bin/*.sh</w:t>
+        <w:t>chmod +x bin/*.sh</w:t>
       </w:r>
     </w:p>
     <w:p>
@@ -922,12 +659,12 @@
         <w:t xml:space="preserve"> </w:t>
       </w:r>
       <w:r>
-        <w:t>Apache CXF 3.0.2</w:t>
-      </w:r>
-      <w:r>
-        <w:t xml:space="preserve"> or higher*: </w:t>
-      </w:r>
-      <w:hyperlink r:id="rId12" w:history="1">
+        <w:t>Apache CXF 2.7.13</w:t>
+      </w:r>
+      <w:r>
+        <w:t xml:space="preserve">*: </w:t>
+      </w:r>
+      <w:hyperlink r:id="rId11" w:history="1">
         <w:r>
           <w:rPr>
             <w:rStyle w:val="Hyperlink"/>
@@ -940,24 +677,13 @@
       </w:r>
       <w:r>
         <w:br/>
-        <w:t xml:space="preserve">Unzip </w:t>
-      </w:r>
-      <w:proofErr w:type="spellStart"/>
-      <w:r>
-        <w:t>cxf</w:t>
-      </w:r>
-      <w:proofErr w:type="spellEnd"/>
-      <w:r>
-        <w:t xml:space="preserve"> into the </w:t>
-      </w:r>
-      <w:proofErr w:type="gramStart"/>
-      <w:r>
-        <w:t>servers</w:t>
-      </w:r>
-      <w:proofErr w:type="gramEnd"/>
-      <w:r>
-        <w:t xml:space="preserve"> directory. </w:t>
-      </w:r>
+        <w:t xml:space="preserve">Unzip cxf into the servers directory. </w:t>
+      </w:r>
+      <w:r>
+        <w:t xml:space="preserve"> (Not 3.0.2 because of Eclipse Kepler issues)</w:t>
+      </w:r>
+      <w:bookmarkStart w:id="0" w:name="_GoBack"/>
+      <w:bookmarkEnd w:id="0"/>
       <w:r>
         <w:br/>
       </w:r>
@@ -987,7 +713,7 @@
       <w:r>
         <w:t xml:space="preserve">WSO2 App Server 5.2.1*: </w:t>
       </w:r>
-      <w:hyperlink r:id="rId13" w:history="1">
+      <w:hyperlink r:id="rId12" w:history="1">
         <w:r>
           <w:rPr>
             <w:rStyle w:val="Hyperlink"/>
@@ -1011,7 +737,7 @@
       <w:r>
         <w:t xml:space="preserve">: </w:t>
       </w:r>
-      <w:hyperlink r:id="rId14" w:history="1">
+      <w:hyperlink r:id="rId13" w:history="1">
         <w:r>
           <w:rPr>
             <w:rStyle w:val="Hyperlink"/>
@@ -1037,7 +763,7 @@
       <w:r>
         <w:t xml:space="preserve">: </w:t>
       </w:r>
-      <w:hyperlink r:id="rId15" w:history="1">
+      <w:hyperlink r:id="rId14" w:history="1">
         <w:r>
           <w:rPr>
             <w:rStyle w:val="Hyperlink"/>
@@ -1064,7 +790,7 @@
       <w:r>
         <w:t xml:space="preserve">: </w:t>
       </w:r>
-      <w:hyperlink r:id="rId16" w:history="1">
+      <w:hyperlink r:id="rId15" w:history="1">
         <w:r>
           <w:rPr>
             <w:rStyle w:val="Hyperlink"/>
@@ -1091,7 +817,7 @@
       <w:r>
         <w:t xml:space="preserve">: </w:t>
       </w:r>
-      <w:hyperlink r:id="rId17" w:history="1">
+      <w:hyperlink r:id="rId16" w:history="1">
         <w:r>
           <w:rPr>
             <w:rStyle w:val="Hyperlink"/>
@@ -1124,7 +850,7 @@
       <w:r>
         <w:t xml:space="preserve">: </w:t>
       </w:r>
-      <w:hyperlink r:id="rId18" w:history="1">
+      <w:hyperlink r:id="rId17" w:history="1">
         <w:r>
           <w:rPr>
             <w:rStyle w:val="Hyperlink"/>
@@ -1149,23 +875,7 @@
         </w:numPr>
       </w:pPr>
       <w:r>
-        <w:t xml:space="preserve"> Unzipped Apache </w:t>
-      </w:r>
-      <w:proofErr w:type="spellStart"/>
-      <w:r>
-        <w:t>tcpmon</w:t>
-      </w:r>
-      <w:proofErr w:type="spellEnd"/>
-      <w:r>
-        <w:t xml:space="preserve"> into servers and did </w:t>
-      </w:r>
-      <w:proofErr w:type="spellStart"/>
-      <w:r>
-        <w:t>chmod</w:t>
-      </w:r>
-      <w:proofErr w:type="spellEnd"/>
-      <w:r>
-        <w:t xml:space="preserve"> +x tcpmon.sh</w:t>
+        <w:t xml:space="preserve"> Unzipped Apache tcpmon into servers and did chmod +x tcpmon.sh</w:t>
       </w:r>
       <w:r>
         <w:br/>
@@ -1289,7 +999,7 @@
             <w:tcW w:w="2880" w:type="dxa"/>
           </w:tcPr>
           <w:p>
-            <w:hyperlink r:id="rId19" w:history="1">
+            <w:hyperlink r:id="rId18" w:history="1">
               <w:r>
                 <w:rPr>
                   <w:rStyle w:val="Hyperlink"/>
@@ -1340,7 +1050,7 @@
             <w:tcW w:w="2880" w:type="dxa"/>
           </w:tcPr>
           <w:p>
-            <w:hyperlink r:id="rId20" w:history="1">
+            <w:hyperlink r:id="rId19" w:history="1">
               <w:r>
                 <w:rPr>
                   <w:rStyle w:val="Hyperlink"/>
@@ -1393,7 +1103,7 @@
             <w:tcW w:w="2880" w:type="dxa"/>
           </w:tcPr>
           <w:p>
-            <w:hyperlink r:id="rId21" w:history="1">
+            <w:hyperlink r:id="rId20" w:history="1">
               <w:r>
                 <w:rPr>
                   <w:rStyle w:val="Hyperlink"/>
@@ -1401,14 +1111,12 @@
                 <w:t>https://localhost:9444</w:t>
               </w:r>
             </w:hyperlink>
-            <w:proofErr w:type="gramStart"/>
             <w:r>
               <w:t xml:space="preserve"> </w:t>
             </w:r>
             <w:r>
               <w:t xml:space="preserve"> </w:t>
             </w:r>
-            <w:proofErr w:type="gramEnd"/>
           </w:p>
         </w:tc>
       </w:tr>
@@ -1448,7 +1156,7 @@
             <w:tcW w:w="2880" w:type="dxa"/>
           </w:tcPr>
           <w:p>
-            <w:hyperlink r:id="rId22" w:history="1">
+            <w:hyperlink r:id="rId21" w:history="1">
               <w:r>
                 <w:rPr>
                   <w:rStyle w:val="Hyperlink"/>
@@ -1504,7 +1212,7 @@
             <w:tcW w:w="2880" w:type="dxa"/>
           </w:tcPr>
           <w:p>
-            <w:hyperlink r:id="rId23" w:history="1">
+            <w:hyperlink r:id="rId22" w:history="1">
               <w:r>
                 <w:rPr>
                   <w:rStyle w:val="Hyperlink"/>
@@ -1560,7 +1268,7 @@
             <w:tcW w:w="2880" w:type="dxa"/>
           </w:tcPr>
           <w:p>
-            <w:hyperlink r:id="rId24" w:history="1">
+            <w:hyperlink r:id="rId23" w:history="1">
               <w:r>
                 <w:rPr>
                   <w:rStyle w:val="Hyperlink"/>
@@ -1613,7 +1321,7 @@
             <w:tcW w:w="2880" w:type="dxa"/>
           </w:tcPr>
           <w:p>
-            <w:hyperlink r:id="rId25" w:history="1">
+            <w:hyperlink r:id="rId24" w:history="1">
               <w:r>
                 <w:rPr>
                   <w:rStyle w:val="Hyperlink"/>
@@ -1642,20 +1350,13 @@
         </w:numPr>
       </w:pPr>
       <w:r>
-        <w:t xml:space="preserve">Download the code from </w:t>
-      </w:r>
-      <w:proofErr w:type="spellStart"/>
-      <w:r>
-        <w:t>Github</w:t>
-      </w:r>
-      <w:proofErr w:type="spellEnd"/>
-    </w:p>
-    <w:p>
-      <w:pPr>
-        <w:pStyle w:val="ListParagraph"/>
-      </w:pPr>
-      <w:bookmarkStart w:id="0" w:name="_GoBack"/>
-      <w:bookmarkEnd w:id="0"/>
+        <w:t>Download the code from Github</w:t>
+      </w:r>
+    </w:p>
+    <w:p>
+      <w:pPr>
+        <w:pStyle w:val="ListParagraph"/>
+      </w:pPr>
     </w:p>
     <w:p>
       <w:pPr>
@@ -1729,15 +1430,7 @@
         </w:numPr>
       </w:pPr>
       <w:r>
-        <w:t xml:space="preserve">Remove any Tomcat </w:t>
-      </w:r>
-      <w:proofErr w:type="spellStart"/>
-      <w:r>
-        <w:t>webapps</w:t>
-      </w:r>
-      <w:proofErr w:type="spellEnd"/>
-      <w:r>
-        <w:t xml:space="preserve"> (or re-install and rename)</w:t>
+        <w:t>Remove any Tomcat webapps (or re-install and rename)</w:t>
       </w:r>
     </w:p>
     <w:p>
@@ -1791,8 +1484,8 @@
       </w:pPr>
     </w:p>
     <w:sectPr>
-      <w:headerReference w:type="default" r:id="rId26"/>
-      <w:footerReference w:type="default" r:id="rId27"/>
+      <w:headerReference w:type="default" r:id="rId25"/>
+      <w:footerReference w:type="default" r:id="rId26"/>
       <w:pgSz w:w="11900" w:h="16840"/>
       <w:pgMar w:top="1440" w:right="1800" w:bottom="1440" w:left="1800" w:header="708" w:footer="708" w:gutter="0"/>
       <w:cols w:space="708"/>
@@ -1892,21 +1585,7 @@
       <w:rPr>
         <w:sz w:val="14"/>
       </w:rPr>
-      <w:t xml:space="preserve"> © Paul Fremantle 2012. Licensed under the Creative Commons 3.0 BY-SA (Attribution-</w:t>
-    </w:r>
-    <w:proofErr w:type="spellStart"/>
-    <w:r>
-      <w:rPr>
-        <w:sz w:val="14"/>
-      </w:rPr>
-      <w:t>Sharealike</w:t>
-    </w:r>
-    <w:proofErr w:type="spellEnd"/>
-    <w:r>
-      <w:rPr>
-        <w:sz w:val="14"/>
-      </w:rPr>
-      <w:t>) license.</w:t>
+      <w:t xml:space="preserve"> © Paul Fremantle 2012. Licensed under the Creative Commons 3.0 BY-SA (Attribution-Sharealike) license.</w:t>
     </w:r>
   </w:p>
   <w:p>
@@ -1983,17 +1662,8 @@
         <w:rFonts w:ascii="BlairMdITC TT-Medium" w:hAnsi="BlairMdITC TT-Medium"/>
         <w:sz w:val="10"/>
       </w:rPr>
-      <w:t xml:space="preserve">Software Engineering </w:t>
+      <w:t>Software Engineering Programme</w:t>
     </w:r>
-    <w:proofErr w:type="spellStart"/>
-    <w:r>
-      <w:rPr>
-        <w:rFonts w:ascii="BlairMdITC TT-Medium" w:hAnsi="BlairMdITC TT-Medium"/>
-        <w:sz w:val="10"/>
-      </w:rPr>
-      <w:t>Programme</w:t>
-    </w:r>
-    <w:proofErr w:type="spellEnd"/>
   </w:p>
   <w:p>
     <w:pPr>

</xml_diff>

<commit_message>
changes made during classes
</commit_message>
<xml_diff>
--- a/lab-exercises/source/00-software pre-requisites.docx
+++ b/lab-exercises/source/00-software pre-requisites.docx
@@ -58,29 +58,8 @@
       </w:r>
       <w:r>
         <w:br/>
-        <w:t xml:space="preserve">Default </w:t>
-      </w:r>
-      <w:proofErr w:type="spellStart"/>
-      <w:r>
-        <w:t>userid</w:t>
-      </w:r>
-      <w:proofErr w:type="spellEnd"/>
-      <w:r>
-        <w:t xml:space="preserve"> / password = ox-</w:t>
-      </w:r>
-      <w:proofErr w:type="spellStart"/>
-      <w:r>
-        <w:t>soa</w:t>
-      </w:r>
-      <w:proofErr w:type="spellEnd"/>
-      <w:r>
-        <w:t>/ox-</w:t>
-      </w:r>
-      <w:proofErr w:type="spellStart"/>
-      <w:r>
-        <w:t>soa</w:t>
-      </w:r>
-      <w:proofErr w:type="spellEnd"/>
+        <w:t>Default userid / password = ox-soa/ox-soa</w:t>
+      </w:r>
       <w:r>
         <w:br/>
       </w:r>
@@ -94,23 +73,7 @@
         </w:numPr>
       </w:pPr>
       <w:r>
-        <w:t xml:space="preserve">Install </w:t>
-      </w:r>
-      <w:proofErr w:type="spellStart"/>
-      <w:r>
-        <w:t>vm</w:t>
-      </w:r>
-      <w:proofErr w:type="spellEnd"/>
-      <w:r>
-        <w:t xml:space="preserve">-ware tools (see </w:t>
-      </w:r>
-      <w:proofErr w:type="spellStart"/>
-      <w:r>
-        <w:t>vmware</w:t>
-      </w:r>
-      <w:proofErr w:type="spellEnd"/>
-      <w:r>
-        <w:t xml:space="preserve"> docs)</w:t>
+        <w:t>Install vm-ware tools (see vmware docs)</w:t>
       </w:r>
       <w:r>
         <w:br/>
@@ -130,39 +93,18 @@
       <w:r>
         <w:br/>
       </w:r>
-      <w:proofErr w:type="spellStart"/>
-      <w:r>
-        <w:rPr>
-          <w:rFonts w:ascii="Lucida Console" w:hAnsi="Lucida Console"/>
-        </w:rPr>
-        <w:t>sudo</w:t>
-      </w:r>
-      <w:proofErr w:type="spellEnd"/>
-      <w:r>
-        <w:rPr>
-          <w:rFonts w:ascii="Lucida Console" w:hAnsi="Lucida Console"/>
-        </w:rPr>
-        <w:t xml:space="preserve"> apt-get update</w:t>
-      </w:r>
-      <w:r>
-        <w:rPr>
-          <w:rFonts w:ascii="Lucida Console" w:hAnsi="Lucida Console"/>
-        </w:rPr>
-        <w:br/>
-      </w:r>
-      <w:proofErr w:type="spellStart"/>
-      <w:r>
-        <w:rPr>
-          <w:rFonts w:ascii="Lucida Console" w:hAnsi="Lucida Console"/>
-        </w:rPr>
-        <w:t>sudo</w:t>
-      </w:r>
-      <w:proofErr w:type="spellEnd"/>
-      <w:r>
-        <w:rPr>
-          <w:rFonts w:ascii="Lucida Console" w:hAnsi="Lucida Console"/>
-        </w:rPr>
-        <w:t xml:space="preserve"> apt-get upgrade</w:t>
+      <w:r>
+        <w:rPr>
+          <w:rFonts w:ascii="Lucida Console" w:hAnsi="Lucida Console"/>
+        </w:rPr>
+        <w:t>sudo apt-get update</w:t>
+      </w:r>
+      <w:r>
+        <w:rPr>
+          <w:rFonts w:ascii="Lucida Console" w:hAnsi="Lucida Console"/>
+        </w:rPr>
+        <w:br/>
+        <w:t>sudo apt-get upgrade</w:t>
       </w:r>
       <w:r>
         <w:rPr>
@@ -186,49 +128,19 @@
         <w:rPr>
           <w:rFonts w:ascii="Cambria" w:hAnsi="Cambria"/>
         </w:rPr>
-        <w:t xml:space="preserve">Install </w:t>
-      </w:r>
-      <w:proofErr w:type="spellStart"/>
-      <w:r>
-        <w:rPr>
-          <w:rFonts w:ascii="Cambria" w:hAnsi="Cambria"/>
-        </w:rPr>
-        <w:t>gksudo</w:t>
-      </w:r>
-      <w:proofErr w:type="spellEnd"/>
-      <w:r>
-        <w:rPr>
-          <w:rFonts w:ascii="Cambria" w:hAnsi="Cambria"/>
-        </w:rPr>
-        <w:t xml:space="preserve"> (for Eclipse)</w:t>
-      </w:r>
-    </w:p>
-    <w:p>
-      <w:pPr>
-        <w:pStyle w:val="ListParagraph"/>
-      </w:pPr>
-      <w:proofErr w:type="spellStart"/>
-      <w:r>
-        <w:rPr>
-          <w:rFonts w:ascii="Lucida Console" w:hAnsi="Lucida Console"/>
-        </w:rPr>
-        <w:t>Sudo</w:t>
-      </w:r>
-      <w:proofErr w:type="spellEnd"/>
-      <w:r>
-        <w:rPr>
-          <w:rFonts w:ascii="Lucida Console" w:hAnsi="Lucida Console"/>
-        </w:rPr>
-        <w:t xml:space="preserve"> apt-get install </w:t>
-      </w:r>
-      <w:proofErr w:type="spellStart"/>
-      <w:r>
-        <w:rPr>
-          <w:rFonts w:ascii="Lucida Console" w:hAnsi="Lucida Console"/>
-        </w:rPr>
-        <w:t>gksu</w:t>
-      </w:r>
-      <w:proofErr w:type="spellEnd"/>
+        <w:t>Install gksudo (for Eclipse)</w:t>
+      </w:r>
+    </w:p>
+    <w:p>
+      <w:pPr>
+        <w:pStyle w:val="ListParagraph"/>
+      </w:pPr>
+      <w:r>
+        <w:rPr>
+          <w:rFonts w:ascii="Lucida Console" w:hAnsi="Lucida Console"/>
+        </w:rPr>
+        <w:t>Sudo apt-get install gksu</w:t>
+      </w:r>
       <w:r>
         <w:rPr>
           <w:rFonts w:ascii="Lucida Console" w:hAnsi="Lucida Console"/>
@@ -253,28 +165,12 @@
       <w:r>
         <w:br/>
       </w:r>
-      <w:proofErr w:type="spellStart"/>
-      <w:r>
-        <w:rPr>
-          <w:rFonts w:ascii="Lucida Console" w:hAnsi="Lucida Console"/>
-        </w:rPr>
-        <w:t>sudo</w:t>
-      </w:r>
-      <w:proofErr w:type="spellEnd"/>
-      <w:r>
-        <w:rPr>
-          <w:rFonts w:ascii="Lucida Console" w:hAnsi="Lucida Console"/>
-        </w:rPr>
-        <w:t xml:space="preserve"> apt-get install default-</w:t>
-      </w:r>
-      <w:proofErr w:type="spellStart"/>
-      <w:r>
-        <w:rPr>
-          <w:rFonts w:ascii="Lucida Console" w:hAnsi="Lucida Console"/>
-        </w:rPr>
-        <w:t>jdk</w:t>
-      </w:r>
-      <w:proofErr w:type="spellEnd"/>
+      <w:r>
+        <w:rPr>
+          <w:rFonts w:ascii="Lucida Console" w:hAnsi="Lucida Console"/>
+        </w:rPr>
+        <w:t>sudo apt-get install default-jdk</w:t>
+      </w:r>
       <w:r>
         <w:rPr>
           <w:rFonts w:ascii="Lucida Console" w:hAnsi="Lucida Console"/>
@@ -291,58 +187,20 @@
         </w:numPr>
       </w:pPr>
       <w:r>
-        <w:t xml:space="preserve">Set JAVA_HOME </w:t>
-      </w:r>
-      <w:proofErr w:type="gramStart"/>
-      <w:r>
-        <w:t>in .</w:t>
-      </w:r>
-      <w:proofErr w:type="spellStart"/>
-      <w:r>
-        <w:t>bashrc</w:t>
-      </w:r>
-      <w:proofErr w:type="spellEnd"/>
-      <w:proofErr w:type="gramEnd"/>
-      <w:r>
-        <w:rPr>
-          <w:rFonts w:ascii="Lucida Console" w:hAnsi="Lucida Console"/>
-        </w:rPr>
-        <w:br/>
-        <w:t>export JAVA_HOME=/</w:t>
-      </w:r>
-      <w:proofErr w:type="spellStart"/>
-      <w:r>
-        <w:rPr>
-          <w:rFonts w:ascii="Lucida Console" w:hAnsi="Lucida Console"/>
-        </w:rPr>
-        <w:t>u</w:t>
-      </w:r>
-      <w:r>
-        <w:rPr>
-          <w:rFonts w:ascii="Lucida Console" w:hAnsi="Lucida Console"/>
-        </w:rPr>
-        <w:t>sr</w:t>
-      </w:r>
-      <w:proofErr w:type="spellEnd"/>
-      <w:r>
-        <w:rPr>
-          <w:rFonts w:ascii="Lucida Console" w:hAnsi="Lucida Console"/>
-        </w:rPr>
-        <w:t>/lib/</w:t>
-      </w:r>
-      <w:proofErr w:type="spellStart"/>
-      <w:r>
-        <w:rPr>
-          <w:rFonts w:ascii="Lucida Console" w:hAnsi="Lucida Console"/>
-        </w:rPr>
-        <w:t>jvm</w:t>
-      </w:r>
-      <w:proofErr w:type="spellEnd"/>
-      <w:r>
-        <w:rPr>
-          <w:rFonts w:ascii="Lucida Console" w:hAnsi="Lucida Console"/>
-        </w:rPr>
-        <w:t>/java-7-openjdk-amd64</w:t>
+        <w:t>Set JAVA_HOME in .bashrc</w:t>
+      </w:r>
+      <w:r>
+        <w:rPr>
+          <w:rFonts w:ascii="Lucida Console" w:hAnsi="Lucida Console"/>
+        </w:rPr>
+        <w:br/>
+        <w:t>export JAVA_HOME=/u</w:t>
+      </w:r>
+      <w:r>
+        <w:rPr>
+          <w:rFonts w:ascii="Lucida Console" w:hAnsi="Lucida Console"/>
+        </w:rPr>
+        <w:t>sr/lib/jvm/java-7-openjdk-amd64</w:t>
       </w:r>
       <w:r>
         <w:rPr>
@@ -360,39 +218,21 @@
         </w:numPr>
       </w:pPr>
       <w:r>
-        <w:t xml:space="preserve">Also CXF_HOME and Path </w:t>
-      </w:r>
-      <w:proofErr w:type="gramStart"/>
-      <w:r>
-        <w:t>in .</w:t>
-      </w:r>
-      <w:proofErr w:type="spellStart"/>
-      <w:r>
-        <w:t>bashrc</w:t>
-      </w:r>
-      <w:proofErr w:type="spellEnd"/>
-      <w:proofErr w:type="gramEnd"/>
-    </w:p>
-    <w:p>
-      <w:pPr>
-        <w:pStyle w:val="ListParagraph"/>
-        <w:rPr>
-          <w:rFonts w:ascii="Lucida Console" w:hAnsi="Lucida Console"/>
-        </w:rPr>
-      </w:pPr>
-      <w:proofErr w:type="gramStart"/>
-      <w:r>
-        <w:rPr>
-          <w:rFonts w:ascii="Lucida Console" w:hAnsi="Lucida Console"/>
-        </w:rPr>
-        <w:t>export</w:t>
-      </w:r>
-      <w:proofErr w:type="gramEnd"/>
-      <w:r>
-        <w:rPr>
-          <w:rFonts w:ascii="Lucida Console" w:hAnsi="Lucida Console"/>
-        </w:rPr>
-        <w:t xml:space="preserve"> CXF_HOME=~/servers/apache-cxf-2.7.13</w:t>
+        <w:t>Also CXF_HOME and Path in .bashrc</w:t>
+      </w:r>
+    </w:p>
+    <w:p>
+      <w:pPr>
+        <w:pStyle w:val="ListParagraph"/>
+        <w:rPr>
+          <w:rFonts w:ascii="Lucida Console" w:hAnsi="Lucida Console"/>
+        </w:rPr>
+      </w:pPr>
+      <w:r>
+        <w:rPr>
+          <w:rFonts w:ascii="Lucida Console" w:hAnsi="Lucida Console"/>
+        </w:rPr>
+        <w:t>export CXF_HOME=~/servers/apache-cxf-2.7.13</w:t>
       </w:r>
       <w:r>
         <w:rPr>
@@ -468,19 +308,11 @@
       <w:r>
         <w:br/>
       </w:r>
-      <w:proofErr w:type="spellStart"/>
-      <w:r>
-        <w:rPr>
-          <w:rFonts w:ascii="Lucida Console" w:hAnsi="Lucida Console"/>
-        </w:rPr>
-        <w:t>sudo</w:t>
-      </w:r>
-      <w:proofErr w:type="spellEnd"/>
-      <w:r>
-        <w:rPr>
-          <w:rFonts w:ascii="Lucida Console" w:hAnsi="Lucida Console"/>
-        </w:rPr>
-        <w:t xml:space="preserve"> apt-get install ant maven</w:t>
+      <w:r>
+        <w:rPr>
+          <w:rFonts w:ascii="Lucida Console" w:hAnsi="Lucida Console"/>
+        </w:rPr>
+        <w:t>sudo apt-get install ant maven</w:t>
       </w:r>
       <w:r>
         <w:rPr>
@@ -521,19 +353,11 @@
       <w:r>
         <w:br/>
       </w:r>
-      <w:proofErr w:type="spellStart"/>
-      <w:r>
-        <w:rPr>
-          <w:rFonts w:ascii="Lucida Console" w:hAnsi="Lucida Console"/>
-        </w:rPr>
-        <w:t>sudo</w:t>
-      </w:r>
-      <w:proofErr w:type="spellEnd"/>
-      <w:r>
-        <w:rPr>
-          <w:rFonts w:ascii="Lucida Console" w:hAnsi="Lucida Console"/>
-        </w:rPr>
-        <w:t xml:space="preserve"> apt-get install chromium</w:t>
+      <w:r>
+        <w:rPr>
+          <w:rFonts w:ascii="Lucida Console" w:hAnsi="Lucida Console"/>
+        </w:rPr>
+        <w:t>sudo apt-get install chromium</w:t>
       </w:r>
     </w:p>
     <w:p>
@@ -616,43 +440,25 @@
           <w:rFonts w:ascii="Lucida Console" w:hAnsi="Lucida Console"/>
         </w:rPr>
       </w:pPr>
-      <w:proofErr w:type="spellStart"/>
-      <w:proofErr w:type="gramStart"/>
-      <w:r>
-        <w:rPr>
-          <w:rFonts w:ascii="Lucida Console" w:hAnsi="Lucida Console"/>
-        </w:rPr>
-        <w:t>chmod</w:t>
-      </w:r>
-      <w:proofErr w:type="spellEnd"/>
-      <w:proofErr w:type="gramEnd"/>
-      <w:r>
-        <w:rPr>
-          <w:rFonts w:ascii="Lucida Console" w:hAnsi="Lucida Console"/>
-        </w:rPr>
-        <w:t xml:space="preserve"> +x SoapUI-x64-5.0.0.sh</w:t>
-      </w:r>
-    </w:p>
-    <w:p>
-      <w:pPr>
-        <w:pStyle w:val="ListParagraph"/>
-        <w:rPr>
-          <w:rFonts w:ascii="Lucida Console" w:hAnsi="Lucida Console"/>
-        </w:rPr>
-      </w:pPr>
-      <w:proofErr w:type="gramStart"/>
-      <w:r>
-        <w:rPr>
-          <w:rFonts w:ascii="Lucida Console" w:hAnsi="Lucida Console"/>
-        </w:rPr>
-        <w:t>./</w:t>
-      </w:r>
-      <w:proofErr w:type="gramEnd"/>
-      <w:r>
-        <w:rPr>
-          <w:rFonts w:ascii="Lucida Console" w:hAnsi="Lucida Console"/>
-        </w:rPr>
-        <w:t>SoapUI-x64-5.0.0.sh</w:t>
+      <w:r>
+        <w:rPr>
+          <w:rFonts w:ascii="Lucida Console" w:hAnsi="Lucida Console"/>
+        </w:rPr>
+        <w:t>chmod +x SoapUI-x64-5.0.0.sh</w:t>
+      </w:r>
+    </w:p>
+    <w:p>
+      <w:pPr>
+        <w:pStyle w:val="ListParagraph"/>
+        <w:rPr>
+          <w:rFonts w:ascii="Lucida Console" w:hAnsi="Lucida Console"/>
+        </w:rPr>
+      </w:pPr>
+      <w:r>
+        <w:rPr>
+          <w:rFonts w:ascii="Lucida Console" w:hAnsi="Lucida Console"/>
+        </w:rPr>
+        <w:t>./SoapUI-x64-5.0.0.sh</w:t>
       </w:r>
       <w:r>
         <w:rPr>
@@ -678,28 +484,12 @@
       <w:r>
         <w:br/>
       </w:r>
-      <w:proofErr w:type="spellStart"/>
-      <w:r>
-        <w:rPr>
-          <w:rFonts w:ascii="Lucida Console" w:hAnsi="Lucida Console"/>
-        </w:rPr>
-        <w:t>sudo</w:t>
-      </w:r>
-      <w:proofErr w:type="spellEnd"/>
-      <w:r>
-        <w:rPr>
-          <w:rFonts w:ascii="Lucida Console" w:hAnsi="Lucida Console"/>
-        </w:rPr>
-        <w:t xml:space="preserve"> apt-get install cream </w:t>
-      </w:r>
-      <w:proofErr w:type="spellStart"/>
-      <w:r>
-        <w:rPr>
-          <w:rFonts w:ascii="Lucida Console" w:hAnsi="Lucida Console"/>
-        </w:rPr>
-        <w:t>leafpad</w:t>
-      </w:r>
-      <w:proofErr w:type="spellEnd"/>
+      <w:r>
+        <w:rPr>
+          <w:rFonts w:ascii="Lucida Console" w:hAnsi="Lucida Console"/>
+        </w:rPr>
+        <w:t>sudo apt-get install cream leafpad</w:t>
+      </w:r>
       <w:r>
         <w:rPr>
           <w:rFonts w:ascii="Lucida Console" w:hAnsi="Lucida Console"/>
@@ -788,67 +578,29 @@
       <w:r>
         <w:br/>
       </w:r>
-      <w:proofErr w:type="spellStart"/>
-      <w:r>
-        <w:rPr>
-          <w:rFonts w:ascii="Lucida Console" w:hAnsi="Lucida Console"/>
-        </w:rPr>
-        <w:t>sudo</w:t>
-      </w:r>
-      <w:proofErr w:type="spellEnd"/>
-      <w:r>
-        <w:rPr>
-          <w:rFonts w:ascii="Lucida Console" w:hAnsi="Lucida Console"/>
-        </w:rPr>
-        <w:t xml:space="preserve"> mv eclipse /opt/</w:t>
-      </w:r>
-      <w:r>
-        <w:rPr>
-          <w:rFonts w:ascii="Lucida Console" w:hAnsi="Lucida Console"/>
-        </w:rPr>
-        <w:br/>
-      </w:r>
-      <w:proofErr w:type="spellStart"/>
-      <w:r>
-        <w:rPr>
-          <w:rFonts w:ascii="Lucida Console" w:hAnsi="Lucida Console"/>
-        </w:rPr>
-        <w:t>sudo</w:t>
-      </w:r>
-      <w:proofErr w:type="spellEnd"/>
-      <w:r>
-        <w:rPr>
-          <w:rFonts w:ascii="Lucida Console" w:hAnsi="Lucida Console"/>
-        </w:rPr>
-        <w:t xml:space="preserve"> </w:t>
-      </w:r>
-      <w:proofErr w:type="spellStart"/>
-      <w:r>
-        <w:rPr>
-          <w:rFonts w:ascii="Lucida Console" w:hAnsi="Lucida Console"/>
-        </w:rPr>
-        <w:t>ln</w:t>
-      </w:r>
-      <w:proofErr w:type="spellEnd"/>
-      <w:r>
-        <w:rPr>
-          <w:rFonts w:ascii="Lucida Console" w:hAnsi="Lucida Console"/>
-        </w:rPr>
-        <w:t xml:space="preserve"> –s /opt/eclipse/eclipse /</w:t>
-      </w:r>
-      <w:proofErr w:type="spellStart"/>
-      <w:r>
-        <w:rPr>
-          <w:rFonts w:ascii="Lucida Console" w:hAnsi="Lucida Console"/>
-        </w:rPr>
-        <w:t>usr</w:t>
-      </w:r>
-      <w:proofErr w:type="spellEnd"/>
-      <w:r>
-        <w:rPr>
-          <w:rFonts w:ascii="Lucida Console" w:hAnsi="Lucida Console"/>
-        </w:rPr>
-        <w:t>/bin/eclipse</w:t>
+      <w:r>
+        <w:rPr>
+          <w:rFonts w:ascii="Lucida Console" w:hAnsi="Lucida Console"/>
+        </w:rPr>
+        <w:t>sudo mv eclipse /opt/</w:t>
+      </w:r>
+      <w:r>
+        <w:rPr>
+          <w:rFonts w:ascii="Lucida Console" w:hAnsi="Lucida Console"/>
+        </w:rPr>
+        <w:br/>
+      </w:r>
+      <w:r>
+        <w:rPr>
+          <w:rFonts w:ascii="Lucida Console" w:hAnsi="Lucida Console"/>
+        </w:rPr>
+        <w:t xml:space="preserve">sudo </w:t>
+      </w:r>
+      <w:r>
+        <w:rPr>
+          <w:rFonts w:ascii="Lucida Console" w:hAnsi="Lucida Console"/>
+        </w:rPr>
+        <w:t>ln –s /opt/eclipse/eclipse /usr/bin/eclipse</w:t>
       </w:r>
       <w:r>
         <w:br/>
@@ -884,49 +636,15 @@
       <w:r>
         <w:br/>
       </w:r>
-      <w:proofErr w:type="spellStart"/>
-      <w:r>
-        <w:t>mvn</w:t>
-      </w:r>
-      <w:proofErr w:type="spellEnd"/>
-      <w:r>
-        <w:t xml:space="preserve"> -</w:t>
-      </w:r>
-      <w:proofErr w:type="spellStart"/>
-      <w:r>
-        <w:t>Declipse.workspace</w:t>
-      </w:r>
-      <w:proofErr w:type="spellEnd"/>
-      <w:r>
-        <w:t>=</w:t>
-      </w:r>
-      <w:r>
-        <w:t>/home/ox-</w:t>
-      </w:r>
-      <w:proofErr w:type="spellStart"/>
-      <w:r>
-        <w:t>soa</w:t>
-      </w:r>
-      <w:proofErr w:type="spellEnd"/>
-      <w:r>
-        <w:t>/workspace</w:t>
-      </w:r>
-      <w:r>
-        <w:t xml:space="preserve"> </w:t>
-      </w:r>
-      <w:proofErr w:type="spellStart"/>
-      <w:r>
-        <w:t>eclipse</w:t>
-      </w:r>
-      <w:proofErr w:type="gramStart"/>
-      <w:r>
-        <w:t>:add</w:t>
-      </w:r>
-      <w:proofErr w:type="gramEnd"/>
-      <w:r>
-        <w:t>-maven-repo</w:t>
-      </w:r>
-      <w:proofErr w:type="spellEnd"/>
+      <w:r>
+        <w:t>mvn -Declipse.workspace=</w:t>
+      </w:r>
+      <w:r>
+        <w:t>/home/ox-soa/workspace</w:t>
+      </w:r>
+      <w:r>
+        <w:t xml:space="preserve"> eclipse:add-maven-repo</w:t>
+      </w:r>
       <w:r>
         <w:br/>
       </w:r>
@@ -940,23 +658,7 @@
         </w:numPr>
       </w:pPr>
       <w:r>
-        <w:t xml:space="preserve">Also need to set </w:t>
-      </w:r>
-      <w:proofErr w:type="spellStart"/>
-      <w:r>
-        <w:t>cxf.home</w:t>
-      </w:r>
-      <w:proofErr w:type="spellEnd"/>
-      <w:r>
-        <w:t xml:space="preserve"> in the ant </w:t>
-      </w:r>
-      <w:proofErr w:type="spellStart"/>
-      <w:r>
-        <w:t>config</w:t>
-      </w:r>
-      <w:proofErr w:type="spellEnd"/>
-      <w:r>
-        <w:t xml:space="preserve"> in Eclipse as a property.</w:t>
+        <w:t>Also need to set cxf.home in the ant config in Eclipse as a property.</w:t>
       </w:r>
       <w:r>
         <w:br/>
@@ -1003,15 +705,7 @@
         <w:t>Unzip tomca</w:t>
       </w:r>
       <w:r>
-        <w:t xml:space="preserve">t into the </w:t>
-      </w:r>
-      <w:proofErr w:type="gramStart"/>
-      <w:r>
-        <w:t>servers</w:t>
-      </w:r>
-      <w:proofErr w:type="gramEnd"/>
-      <w:r>
-        <w:t xml:space="preserve"> directory. Rename to tomcat.</w:t>
+        <w:t>t into the servers directory. Rename to tomcat.</w:t>
       </w:r>
       <w:r>
         <w:t xml:space="preserve"> </w:t>
@@ -1019,21 +713,11 @@
       <w:r>
         <w:br/>
       </w:r>
-      <w:proofErr w:type="spellStart"/>
-      <w:proofErr w:type="gramStart"/>
-      <w:r>
-        <w:rPr>
-          <w:rFonts w:ascii="Lucida Console" w:hAnsi="Lucida Console"/>
-        </w:rPr>
-        <w:t>chmod</w:t>
-      </w:r>
-      <w:proofErr w:type="spellEnd"/>
-      <w:proofErr w:type="gramEnd"/>
-      <w:r>
-        <w:rPr>
-          <w:rFonts w:ascii="Lucida Console" w:hAnsi="Lucida Console"/>
-        </w:rPr>
-        <w:t xml:space="preserve"> +x bin/*.sh</w:t>
+      <w:r>
+        <w:rPr>
+          <w:rFonts w:ascii="Lucida Console" w:hAnsi="Lucida Console"/>
+        </w:rPr>
+        <w:t>chmod +x bin/*.sh</w:t>
       </w:r>
     </w:p>
     <w:p>
@@ -1071,34 +755,10 @@
       </w:r>
       <w:r>
         <w:br/>
-        <w:t xml:space="preserve">Unzip </w:t>
-      </w:r>
-      <w:proofErr w:type="spellStart"/>
-      <w:r>
-        <w:t>cxf</w:t>
-      </w:r>
-      <w:proofErr w:type="spellEnd"/>
-      <w:r>
-        <w:t xml:space="preserve"> into the </w:t>
-      </w:r>
-      <w:proofErr w:type="gramStart"/>
-      <w:r>
-        <w:t>servers</w:t>
-      </w:r>
-      <w:proofErr w:type="gramEnd"/>
-      <w:r>
-        <w:t xml:space="preserve"> directory. </w:t>
-      </w:r>
-      <w:r>
-        <w:t xml:space="preserve"> (Not 3.0.2 because of Eclipse </w:t>
-      </w:r>
-      <w:proofErr w:type="spellStart"/>
-      <w:r>
-        <w:t>Kepler</w:t>
-      </w:r>
-      <w:proofErr w:type="spellEnd"/>
-      <w:r>
-        <w:t xml:space="preserve"> issues)</w:t>
+        <w:t xml:space="preserve">Unzip cxf into the servers directory. </w:t>
+      </w:r>
+      <w:r>
+        <w:t xml:space="preserve"> (Not 3.0.2 because of Eclipse Kepler issues)</w:t>
       </w:r>
       <w:r>
         <w:br/>
@@ -1291,23 +951,24 @@
         </w:numPr>
       </w:pPr>
       <w:r>
-        <w:t xml:space="preserve"> Unzipped Apache </w:t>
-      </w:r>
-      <w:proofErr w:type="spellStart"/>
-      <w:r>
+        <w:t xml:space="preserve"> Unzipped Apache tcpmon into servers</w:t>
+      </w:r>
+      <w:r>
+        <w:t>, renamed the directory</w:t>
+      </w:r>
+      <w:bookmarkStart w:id="0" w:name="_GoBack"/>
+      <w:bookmarkEnd w:id="0"/>
+      <w:r>
+        <w:t xml:space="preserve"> to </w:t>
+      </w:r>
+      <w:r>
+        <w:rPr>
+          <w:b/>
+        </w:rPr>
         <w:t>tcpmon</w:t>
       </w:r>
-      <w:proofErr w:type="spellEnd"/>
-      <w:r>
-        <w:t xml:space="preserve"> into servers and did </w:t>
-      </w:r>
-      <w:proofErr w:type="spellStart"/>
-      <w:r>
-        <w:t>chmod</w:t>
-      </w:r>
-      <w:proofErr w:type="spellEnd"/>
-      <w:r>
-        <w:t xml:space="preserve"> +x tcpmon.sh</w:t>
+      <w:r>
+        <w:t xml:space="preserve"> and did chmod +x tcpmon.sh</w:t>
       </w:r>
       <w:r>
         <w:br/>
@@ -1543,14 +1204,12 @@
                 <w:t>https://localhost:9444</w:t>
               </w:r>
             </w:hyperlink>
-            <w:proofErr w:type="gramStart"/>
             <w:r>
               <w:t xml:space="preserve"> </w:t>
             </w:r>
             <w:r>
               <w:t xml:space="preserve"> </w:t>
             </w:r>
-            <w:proofErr w:type="gramEnd"/>
           </w:p>
         </w:tc>
       </w:tr>
@@ -1784,13 +1443,8 @@
         </w:numPr>
       </w:pPr>
       <w:r>
-        <w:t xml:space="preserve">Download the code from </w:t>
-      </w:r>
-      <w:proofErr w:type="spellStart"/>
-      <w:r>
-        <w:t>Github</w:t>
-      </w:r>
-      <w:proofErr w:type="spellEnd"/>
+        <w:t>Download the code from Github</w:t>
+      </w:r>
       <w:r>
         <w:t xml:space="preserve"> into Downloads.</w:t>
       </w:r>
@@ -1807,21 +1461,8 @@
         </w:numPr>
       </w:pPr>
       <w:r>
-        <w:t xml:space="preserve"> Download the keys (having maybe updated them</w:t>
-      </w:r>
-      <w:proofErr w:type="gramStart"/>
-      <w:r>
-        <w:t>!?</w:t>
-      </w:r>
-      <w:proofErr w:type="gramEnd"/>
-      <w:r>
-        <w:t xml:space="preserve">) into </w:t>
-      </w:r>
-      <w:proofErr w:type="spellStart"/>
-      <w:r>
-        <w:t>backup_keys</w:t>
-      </w:r>
-      <w:proofErr w:type="spellEnd"/>
+        <w:t xml:space="preserve"> Download the keys (having maybe updated them!?) into backup_keys</w:t>
+      </w:r>
       <w:r>
         <w:br/>
       </w:r>
@@ -1835,15 +1476,7 @@
         </w:numPr>
       </w:pPr>
       <w:r>
-        <w:t xml:space="preserve"> </w:t>
-      </w:r>
-      <w:proofErr w:type="spellStart"/>
-      <w:r>
-        <w:t>Git</w:t>
-      </w:r>
-      <w:proofErr w:type="spellEnd"/>
-      <w:r>
-        <w:t xml:space="preserve"> clone into a repos directory</w:t>
+        <w:t xml:space="preserve"> Git clone into a repos directory</w:t>
       </w:r>
       <w:r>
         <w:br/>
@@ -1858,15 +1491,7 @@
         </w:numPr>
       </w:pPr>
       <w:r>
-        <w:t xml:space="preserve"> Configure BAM to talk to API </w:t>
-      </w:r>
-      <w:proofErr w:type="spellStart"/>
-      <w:r>
-        <w:t>Mgr</w:t>
-      </w:r>
-      <w:proofErr w:type="spellEnd"/>
-      <w:r>
-        <w:t xml:space="preserve"> (or is it the other way round?)</w:t>
+        <w:t xml:space="preserve"> Configure BAM to talk to API Mgr (or is it the other way round?)</w:t>
       </w:r>
       <w:r>
         <w:br/>
@@ -1881,41 +1506,17 @@
         </w:numPr>
       </w:pPr>
       <w:r>
-        <w:t xml:space="preserve"> Install node.js and </w:t>
-      </w:r>
-      <w:proofErr w:type="spellStart"/>
-      <w:r>
-        <w:t>npm</w:t>
-      </w:r>
-      <w:proofErr w:type="spellEnd"/>
-      <w:r>
-        <w:t xml:space="preserve"> </w:t>
-      </w:r>
-      <w:r>
-        <w:br/>
-      </w:r>
-      <w:proofErr w:type="spellStart"/>
-      <w:r>
-        <w:rPr>
-          <w:rFonts w:ascii="Lucida Console" w:hAnsi="Lucida Console"/>
-        </w:rPr>
-        <w:t>sudo</w:t>
-      </w:r>
-      <w:proofErr w:type="spellEnd"/>
-      <w:r>
-        <w:rPr>
-          <w:rFonts w:ascii="Lucida Console" w:hAnsi="Lucida Console"/>
-        </w:rPr>
-        <w:t xml:space="preserve"> apt-get install node.js </w:t>
-      </w:r>
-      <w:proofErr w:type="spellStart"/>
-      <w:r>
-        <w:rPr>
-          <w:rFonts w:ascii="Lucida Console" w:hAnsi="Lucida Console"/>
-        </w:rPr>
-        <w:t>npm</w:t>
-      </w:r>
-      <w:proofErr w:type="spellEnd"/>
+        <w:t xml:space="preserve"> Install node.js and npm </w:t>
+      </w:r>
+      <w:r>
+        <w:br/>
+      </w:r>
+      <w:r>
+        <w:rPr>
+          <w:rFonts w:ascii="Lucida Console" w:hAnsi="Lucida Console"/>
+        </w:rPr>
+        <w:t>sudo apt-get install node.js npm</w:t>
+      </w:r>
       <w:r>
         <w:rPr>
           <w:rFonts w:ascii="Lucida Console" w:hAnsi="Lucida Console"/>
@@ -1934,52 +1535,16 @@
       <w:r>
         <w:t xml:space="preserve"> </w:t>
       </w:r>
-      <w:proofErr w:type="spellStart"/>
-      <w:proofErr w:type="gramStart"/>
-      <w:r>
-        <w:t>sudo</w:t>
-      </w:r>
-      <w:proofErr w:type="spellEnd"/>
-      <w:proofErr w:type="gramEnd"/>
-      <w:r>
-        <w:t xml:space="preserve"> </w:t>
-      </w:r>
-      <w:proofErr w:type="spellStart"/>
-      <w:r>
-        <w:t>nano</w:t>
-      </w:r>
-      <w:proofErr w:type="spellEnd"/>
-      <w:r>
-        <w:t xml:space="preserve"> /</w:t>
-      </w:r>
-      <w:proofErr w:type="spellStart"/>
-      <w:r>
-        <w:t>etc</w:t>
-      </w:r>
-      <w:proofErr w:type="spellEnd"/>
-      <w:r>
-        <w:t>/security/</w:t>
-      </w:r>
-      <w:proofErr w:type="spellStart"/>
-      <w:r>
-        <w:t>limits.conf</w:t>
-      </w:r>
-      <w:proofErr w:type="spellEnd"/>
-    </w:p>
-    <w:p>
-      <w:pPr>
-        <w:pStyle w:val="ListParagraph"/>
-      </w:pPr>
-      <w:r>
-        <w:t>#&lt;</w:t>
-      </w:r>
-      <w:proofErr w:type="gramStart"/>
-      <w:r>
-        <w:t>domain</w:t>
-      </w:r>
-      <w:proofErr w:type="gramEnd"/>
-      <w:r>
-        <w:t>&gt;      &lt;type&gt;  &lt;item&gt;         &lt;value&gt;</w:t>
+      <w:r>
+        <w:t>sudo nano /etc/security/limits.conf</w:t>
+      </w:r>
+    </w:p>
+    <w:p>
+      <w:pPr>
+        <w:pStyle w:val="ListParagraph"/>
+      </w:pPr>
+      <w:r>
+        <w:t>#&lt;domain&gt;      &lt;type&gt;  &lt;item&gt;         &lt;value&gt;</w:t>
       </w:r>
     </w:p>
     <w:p>
@@ -1995,71 +1560,23 @@
         <w:pStyle w:val="ListParagraph"/>
       </w:pPr>
       <w:r>
-        <w:t xml:space="preserve">*                </w:t>
-      </w:r>
-      <w:proofErr w:type="gramStart"/>
-      <w:r>
-        <w:t>soft</w:t>
-      </w:r>
-      <w:proofErr w:type="gramEnd"/>
-      <w:r>
-        <w:t xml:space="preserve">    </w:t>
-      </w:r>
-      <w:proofErr w:type="spellStart"/>
-      <w:r>
-        <w:t>nproc</w:t>
-      </w:r>
-      <w:proofErr w:type="spellEnd"/>
-      <w:r>
-        <w:t xml:space="preserve">         60000</w:t>
-      </w:r>
-    </w:p>
-    <w:p>
-      <w:pPr>
-        <w:pStyle w:val="ListParagraph"/>
-      </w:pPr>
-      <w:r>
-        <w:t xml:space="preserve">*                </w:t>
-      </w:r>
-      <w:proofErr w:type="gramStart"/>
-      <w:r>
-        <w:t>hard</w:t>
-      </w:r>
-      <w:proofErr w:type="gramEnd"/>
-      <w:r>
-        <w:t xml:space="preserve">  </w:t>
-      </w:r>
-      <w:proofErr w:type="spellStart"/>
-      <w:r>
-        <w:t>nofile</w:t>
-      </w:r>
-      <w:proofErr w:type="spellEnd"/>
-      <w:r>
-        <w:t xml:space="preserve">         10000</w:t>
-      </w:r>
-    </w:p>
-    <w:p>
-      <w:pPr>
-        <w:pStyle w:val="ListParagraph"/>
-      </w:pPr>
-      <w:r>
-        <w:t xml:space="preserve">*                </w:t>
-      </w:r>
-      <w:proofErr w:type="gramStart"/>
-      <w:r>
-        <w:t>soft</w:t>
-      </w:r>
-      <w:proofErr w:type="gramEnd"/>
-      <w:r>
-        <w:t xml:space="preserve">    </w:t>
-      </w:r>
-      <w:proofErr w:type="spellStart"/>
-      <w:r>
-        <w:t>nofile</w:t>
-      </w:r>
-      <w:proofErr w:type="spellEnd"/>
-      <w:r>
-        <w:t xml:space="preserve">         10000</w:t>
+        <w:t>*                soft    nproc         60000</w:t>
+      </w:r>
+    </w:p>
+    <w:p>
+      <w:pPr>
+        <w:pStyle w:val="ListParagraph"/>
+      </w:pPr>
+      <w:r>
+        <w:t>*                hard  nofile         10000</w:t>
+      </w:r>
+    </w:p>
+    <w:p>
+      <w:pPr>
+        <w:pStyle w:val="ListParagraph"/>
+      </w:pPr>
+      <w:r>
+        <w:t>*                soft    nofile         10000</w:t>
       </w:r>
     </w:p>
     <w:p>
@@ -2074,59 +1591,24 @@
         <w:t xml:space="preserve">28) </w:t>
       </w:r>
       <w:r>
-        <w:t>Add the following .</w:t>
-      </w:r>
-      <w:proofErr w:type="spellStart"/>
-      <w:r>
-        <w:t>pam_environment</w:t>
-      </w:r>
-      <w:proofErr w:type="spellEnd"/>
-      <w:r>
-        <w:br/>
-      </w:r>
-      <w:r>
-        <w:rPr>
-          <w:rFonts w:ascii="Lucida Console" w:hAnsi="Lucida Console"/>
-        </w:rPr>
-        <w:t>MOZILLA_FIVE_HOME=/</w:t>
-      </w:r>
-      <w:proofErr w:type="spellStart"/>
-      <w:r>
-        <w:rPr>
-          <w:rFonts w:ascii="Lucida Console" w:hAnsi="Lucida Console"/>
-        </w:rPr>
-        <w:t>usr</w:t>
-      </w:r>
-      <w:proofErr w:type="spellEnd"/>
-      <w:r>
-        <w:rPr>
-          <w:rFonts w:ascii="Lucida Console" w:hAnsi="Lucida Console"/>
-        </w:rPr>
-        <w:t>/lib/Mozilla</w:t>
-      </w:r>
-      <w:r>
-        <w:rPr>
-          <w:rFonts w:ascii="Lucida Console" w:hAnsi="Lucida Console"/>
-        </w:rPr>
-        <w:br/>
-        <w:t>LD_LIBRARY_PATH=${MOZILLA_FIVE_HOME}</w:t>
-      </w:r>
-      <w:proofErr w:type="gramStart"/>
-      <w:r>
-        <w:rPr>
-          <w:rFonts w:ascii="Lucida Console" w:hAnsi="Lucida Console"/>
-        </w:rPr>
-        <w:t>:$</w:t>
-      </w:r>
-      <w:proofErr w:type="gramEnd"/>
-      <w:r>
-        <w:rPr>
-          <w:rFonts w:ascii="Lucida Console" w:hAnsi="Lucida Console"/>
-        </w:rPr>
-        <w:t>{LD_LIBRARY_PATH}</w:t>
-      </w:r>
-      <w:bookmarkStart w:id="0" w:name="_GoBack"/>
-      <w:bookmarkEnd w:id="0"/>
+        <w:t>Add the following .pam_environment</w:t>
+      </w:r>
+      <w:r>
+        <w:br/>
+      </w:r>
+      <w:r>
+        <w:rPr>
+          <w:rFonts w:ascii="Lucida Console" w:hAnsi="Lucida Console"/>
+        </w:rPr>
+        <w:t>MOZILLA_FIVE_HOME=/usr/lib/Mozilla</w:t>
+      </w:r>
+      <w:r>
+        <w:rPr>
+          <w:rFonts w:ascii="Lucida Console" w:hAnsi="Lucida Console"/>
+        </w:rPr>
+        <w:br/>
+        <w:t>LD_LIBRARY_PATH=${MOZILLA_FIVE_HOME}:${LD_LIBRARY_PATH}</w:t>
+      </w:r>
     </w:p>
     <w:p>
       <w:pPr>
@@ -2195,15 +1677,7 @@
         </w:numPr>
       </w:pPr>
       <w:r>
-        <w:t xml:space="preserve">Remove any Tomcat </w:t>
-      </w:r>
-      <w:proofErr w:type="spellStart"/>
-      <w:r>
-        <w:t>webapps</w:t>
-      </w:r>
-      <w:proofErr w:type="spellEnd"/>
-      <w:r>
-        <w:t xml:space="preserve"> (or re-install and rename)</w:t>
+        <w:t>Remove any Tomcat webapps (or re-install and rename)</w:t>
       </w:r>
     </w:p>
     <w:p>
@@ -2358,21 +1832,7 @@
       <w:rPr>
         <w:sz w:val="14"/>
       </w:rPr>
-      <w:t xml:space="preserve"> © Paul Fremantle 2012. Licensed under the Creative Commons 3.0 BY-SA (Attribution-</w:t>
-    </w:r>
-    <w:proofErr w:type="spellStart"/>
-    <w:r>
-      <w:rPr>
-        <w:sz w:val="14"/>
-      </w:rPr>
-      <w:t>Sharealike</w:t>
-    </w:r>
-    <w:proofErr w:type="spellEnd"/>
-    <w:r>
-      <w:rPr>
-        <w:sz w:val="14"/>
-      </w:rPr>
-      <w:t>) license.</w:t>
+      <w:t xml:space="preserve"> © Paul Fremantle 2012. Licensed under the Creative Commons 3.0 BY-SA (Attribution-Sharealike) license.</w:t>
     </w:r>
   </w:p>
   <w:p>
@@ -2449,17 +1909,8 @@
         <w:rFonts w:ascii="BlairMdITC TT-Medium" w:hAnsi="BlairMdITC TT-Medium"/>
         <w:sz w:val="10"/>
       </w:rPr>
-      <w:t xml:space="preserve">Software Engineering </w:t>
+      <w:t>Software Engineering Programme</w:t>
     </w:r>
-    <w:proofErr w:type="spellStart"/>
-    <w:r>
-      <w:rPr>
-        <w:rFonts w:ascii="BlairMdITC TT-Medium" w:hAnsi="BlairMdITC TT-Medium"/>
-        <w:sz w:val="10"/>
-      </w:rPr>
-      <w:t>Programme</w:t>
-    </w:r>
-    <w:proofErr w:type="spellEnd"/>
   </w:p>
   <w:p>
     <w:pPr>

</xml_diff>

<commit_message>
minor change to bpmn
</commit_message>
<xml_diff>
--- a/lab-exercises/source/00-software pre-requisites.docx
+++ b/lab-exercises/source/00-software pre-requisites.docx
@@ -954,12 +954,7 @@
         <w:t xml:space="preserve"> Unzipped Apache tcpmon into servers</w:t>
       </w:r>
       <w:r>
-        <w:t>, renamed the directory</w:t>
-      </w:r>
-      <w:bookmarkStart w:id="0" w:name="_GoBack"/>
-      <w:bookmarkEnd w:id="0"/>
-      <w:r>
-        <w:t xml:space="preserve"> to </w:t>
+        <w:t xml:space="preserve">, renamed the directory to </w:t>
       </w:r>
       <w:r>
         <w:rPr>
@@ -1476,7 +1471,10 @@
         </w:numPr>
       </w:pPr>
       <w:r>
-        <w:t xml:space="preserve"> Git clone into a repos directory</w:t>
+        <w:t xml:space="preserve"> Git clone into a repo</w:t>
+      </w:r>
+      <w:r>
+        <w:t xml:space="preserve"> directory</w:t>
       </w:r>
       <w:r>
         <w:br/>
@@ -1611,8 +1609,86 @@
       </w:r>
     </w:p>
     <w:p>
-      <w:pPr>
-        <w:ind w:left="360"/>
+      <w:r>
+        <w:t xml:space="preserve">29) Install Camunda BPMN modeler into Eclipse using </w:t>
+      </w:r>
+      <w:hyperlink r:id="rId25" w:history="1">
+        <w:r>
+          <w:rPr>
+            <w:rStyle w:val="Hyperlink"/>
+          </w:rPr>
+          <w:t>http://camunda.org/release/camunda-modeler/update-sites/kepler/latest/site/</w:t>
+        </w:r>
+      </w:hyperlink>
+    </w:p>
+    <w:p/>
+    <w:p>
+      <w:r>
+        <w:t xml:space="preserve">30) Download </w:t>
+      </w:r>
+      <w:hyperlink r:id="rId26" w:history="1">
+        <w:r>
+          <w:rPr>
+            <w:rStyle w:val="Hyperlink"/>
+          </w:rPr>
+          <w:t>http://camunda.org/release/camunda-bpm/tomcat/7.3/camunda-bpm-tomcat-7.3.0.zip</w:t>
+        </w:r>
+      </w:hyperlink>
+    </w:p>
+    <w:p/>
+    <w:p>
+      <w:r>
+        <w:t>31) In ~/servers</w:t>
+      </w:r>
+    </w:p>
+    <w:p>
+      <w:r>
+        <w:t>md camunda</w:t>
+      </w:r>
+    </w:p>
+    <w:p>
+      <w:r>
+        <w:t>cd camunda</w:t>
+      </w:r>
+    </w:p>
+    <w:p>
+      <w:r>
+        <w:t>unzip ~/Downloads/camunda-bpm-tomcat-7.3.0.zip</w:t>
+      </w:r>
+    </w:p>
+    <w:p/>
+    <w:p>
+      <w:r>
+        <w:t>32) In the Camunda tomcat conf directory, in server.xml edit the port from 8080 to 8090.</w:t>
+      </w:r>
+    </w:p>
+    <w:p/>
+    <w:p>
+      <w:r>
+        <w:t xml:space="preserve">33) Download </w:t>
+      </w:r>
+      <w:r>
+        <w:t xml:space="preserve">coffee-approval.zip from </w:t>
+      </w:r>
+      <w:hyperlink r:id="rId27" w:history="1">
+        <w:r>
+          <w:rPr>
+            <w:rStyle w:val="Hyperlink"/>
+          </w:rPr>
+          <w:t>https://github.com/pzfreo/ox-soa/blob/master/lab-exercises/code/coffee-approval.zip?raw=true</w:t>
+        </w:r>
+      </w:hyperlink>
+      <w:r>
+        <w:t xml:space="preserve"> </w:t>
+      </w:r>
+      <w:bookmarkStart w:id="0" w:name="_GoBack"/>
+      <w:bookmarkEnd w:id="0"/>
+    </w:p>
+    <w:p>
+      <w:pPr>
+        <w:rPr>
+          <w:rFonts w:ascii="Lucida Console" w:hAnsi="Lucida Console"/>
+        </w:rPr>
       </w:pPr>
     </w:p>
     <w:p>
@@ -1731,8 +1807,8 @@
       </w:pPr>
     </w:p>
     <w:sectPr>
-      <w:headerReference w:type="default" r:id="rId25"/>
-      <w:footerReference w:type="default" r:id="rId26"/>
+      <w:headerReference w:type="default" r:id="rId28"/>
+      <w:footerReference w:type="default" r:id="rId29"/>
       <w:pgSz w:w="11900" w:h="16840"/>
       <w:pgMar w:top="1440" w:right="1800" w:bottom="1440" w:left="1800" w:header="708" w:footer="708" w:gutter="0"/>
       <w:cols w:space="708"/>

</xml_diff>